<commit_message>
Optimizar el informe técnico: añadir secciones sobre pruebas de rendimiento, implementar lazy loading en imágenes y cambiar formato de JPG a WebP.
</commit_message>
<xml_diff>
--- a/Recursos-Tecnicos/Informe.docx
+++ b/Recursos-Tecnicos/Informe.docx
@@ -12,6 +12,8 @@
           <w:bCs/>
         </w:rPr>
       </w:pPr>
+      <w:bookmarkStart w:id="0" w:name="_Hlk191809895"/>
+      <w:bookmarkEnd w:id="0"/>
     </w:p>
     <w:p>
       <w:pPr>
@@ -54,25 +56,16 @@
           <w:lang w:val="es-CO"/>
         </w:rPr>
       </w:pPr>
-      <w:bookmarkStart w:id="0" w:name="_Hlk164510266"/>
+      <w:bookmarkStart w:id="1" w:name="_Hlk164510266"/>
       <w:r>
         <w:rPr>
           <w:rFonts w:asciiTheme="minorHAnsi" w:hAnsiTheme="minorHAnsi" w:cstheme="minorHAnsi"/>
           <w:lang w:val="es-CO"/>
         </w:rPr>
-        <w:t>Desarrollo del Diseño Responsive del Front-</w:t>
-      </w:r>
-      <w:proofErr w:type="spellStart"/>
-      <w:r>
-        <w:rPr>
-          <w:rFonts w:asciiTheme="minorHAnsi" w:hAnsiTheme="minorHAnsi" w:cstheme="minorHAnsi"/>
-          <w:lang w:val="es-CO"/>
-        </w:rPr>
-        <w:t>End</w:t>
-      </w:r>
-      <w:proofErr w:type="spellEnd"/>
+        <w:t>Desarrollo del Diseño Responsive del Front-End</w:t>
+      </w:r>
     </w:p>
-    <w:bookmarkEnd w:id="0"/>
+    <w:bookmarkEnd w:id="1"/>
     <w:p>
       <w:pPr>
         <w:spacing w:before="240" w:after="0" w:line="480" w:lineRule="auto"/>
@@ -188,21 +181,7 @@
         <w:rPr>
           <w:rFonts w:cstheme="minorHAnsi"/>
         </w:rPr>
-        <w:t xml:space="preserve">Diana Marcela </w:t>
-      </w:r>
-      <w:proofErr w:type="spellStart"/>
-      <w:r>
-        <w:rPr>
-          <w:rFonts w:cstheme="minorHAnsi"/>
-        </w:rPr>
-        <w:t>Toquica</w:t>
-      </w:r>
-      <w:proofErr w:type="spellEnd"/>
-      <w:r>
-        <w:rPr>
-          <w:rFonts w:cstheme="minorHAnsi"/>
-        </w:rPr>
-        <w:t xml:space="preserve"> Rodríguez</w:t>
+        <w:t>Diana Marcela Toquica Rodríguez</w:t>
       </w:r>
     </w:p>
     <w:p>
@@ -277,21 +256,7 @@
         <w:rPr>
           <w:rFonts w:cstheme="minorHAnsi"/>
         </w:rPr>
-        <w:t xml:space="preserve">Este informe detalla la implementación del diseño responsive en la tienda online, explicando las herramientas utilizadas, las pruebas realizadas y adjuntando capturas de pantalla de la adaptabilidad en distintos dispositivos desde las </w:t>
-      </w:r>
-      <w:proofErr w:type="spellStart"/>
-      <w:r>
-        <w:rPr>
-          <w:rFonts w:cstheme="minorHAnsi"/>
-        </w:rPr>
-        <w:t>DevTools</w:t>
-      </w:r>
-      <w:proofErr w:type="spellEnd"/>
-      <w:r>
-        <w:rPr>
-          <w:rFonts w:cstheme="minorHAnsi"/>
-        </w:rPr>
-        <w:t xml:space="preserve"> de Microsoft Edge.</w:t>
+        <w:t>Este informe detalla la implementación del diseño responsive en la tienda online, explicando las herramientas utilizadas, las pruebas realizadas y adjuntando capturas de pantalla de la adaptabilidad en distintos dispositivos desde las DevTools de Microsoft Edge.</w:t>
       </w:r>
     </w:p>
     <w:p>
@@ -331,49 +296,7 @@
         <w:rPr>
           <w:rFonts w:cstheme="minorHAnsi"/>
         </w:rPr>
-        <w:t xml:space="preserve">Se han utilizado técnicas como CSS </w:t>
-      </w:r>
-      <w:proofErr w:type="spellStart"/>
-      <w:r>
-        <w:rPr>
-          <w:rFonts w:cstheme="minorHAnsi"/>
-        </w:rPr>
-        <w:t>Grid</w:t>
-      </w:r>
-      <w:proofErr w:type="spellEnd"/>
-      <w:r>
-        <w:rPr>
-          <w:rFonts w:cstheme="minorHAnsi"/>
-        </w:rPr>
-        <w:t xml:space="preserve">, </w:t>
-      </w:r>
-      <w:proofErr w:type="spellStart"/>
-      <w:r>
-        <w:rPr>
-          <w:rFonts w:cstheme="minorHAnsi"/>
-        </w:rPr>
-        <w:t>Flexbox</w:t>
-      </w:r>
-      <w:proofErr w:type="spellEnd"/>
-      <w:r>
-        <w:rPr>
-          <w:rFonts w:cstheme="minorHAnsi"/>
-        </w:rPr>
-        <w:t xml:space="preserve"> y Media </w:t>
-      </w:r>
-      <w:proofErr w:type="spellStart"/>
-      <w:r>
-        <w:rPr>
-          <w:rFonts w:cstheme="minorHAnsi"/>
-        </w:rPr>
-        <w:t>Queries</w:t>
-      </w:r>
-      <w:proofErr w:type="spellEnd"/>
-      <w:r>
-        <w:rPr>
-          <w:rFonts w:cstheme="minorHAnsi"/>
-        </w:rPr>
-        <w:t xml:space="preserve"> para garantizar una correcta adaptabilidad a diferentes tamaños de pantalla.</w:t>
+        <w:t>Se han utilizado técnicas como CSS Grid, Flexbox y Media Queries para garantizar una correcta adaptabilidad a diferentes tamaños de pantalla.</w:t>
       </w:r>
     </w:p>
     <w:p>
@@ -391,18 +314,8 @@
           <w:b/>
           <w:bCs/>
         </w:rPr>
-        <w:t xml:space="preserve">2.1 Uso de CSS </w:t>
-      </w:r>
-      <w:proofErr w:type="spellStart"/>
-      <w:r>
-        <w:rPr>
-          <w:rFonts w:cstheme="minorHAnsi"/>
-          <w:b/>
-          <w:bCs/>
-        </w:rPr>
-        <w:t>Grid</w:t>
-      </w:r>
-      <w:proofErr w:type="spellEnd"/>
+        <w:t>2.1 Uso de CSS Grid</w:t>
+      </w:r>
     </w:p>
     <w:p>
       <w:pPr>
@@ -424,25 +337,7 @@
           <w:sz w:val="22"/>
           <w:szCs w:val="22"/>
         </w:rPr>
-        <w:t xml:space="preserve">Se empleó CSS </w:t>
-      </w:r>
-      <w:proofErr w:type="spellStart"/>
-      <w:r>
-        <w:rPr>
-          <w:rFonts w:asciiTheme="minorHAnsi" w:hAnsiTheme="minorHAnsi" w:cstheme="minorHAnsi"/>
-          <w:sz w:val="22"/>
-          <w:szCs w:val="22"/>
-        </w:rPr>
-        <w:t>Grid</w:t>
-      </w:r>
-      <w:proofErr w:type="spellEnd"/>
-      <w:r>
-        <w:rPr>
-          <w:rFonts w:asciiTheme="minorHAnsi" w:hAnsiTheme="minorHAnsi" w:cstheme="minorHAnsi"/>
-          <w:sz w:val="22"/>
-          <w:szCs w:val="22"/>
-        </w:rPr>
-        <w:t xml:space="preserve"> para estructurar la maquetación principal de la página.</w:t>
+        <w:t>Se empleó CSS Grid para estructurar la maquetación principal de la página.</w:t>
       </w:r>
     </w:p>
     <w:p>
@@ -465,61 +360,7 @@
           <w:sz w:val="22"/>
           <w:szCs w:val="22"/>
         </w:rPr>
-        <w:t xml:space="preserve">La clase. </w:t>
-      </w:r>
-      <w:proofErr w:type="spellStart"/>
-      <w:r>
-        <w:rPr>
-          <w:rFonts w:asciiTheme="minorHAnsi" w:hAnsiTheme="minorHAnsi" w:cstheme="minorHAnsi"/>
-          <w:sz w:val="22"/>
-          <w:szCs w:val="22"/>
-        </w:rPr>
-        <w:t>wrapper</w:t>
-      </w:r>
-      <w:proofErr w:type="spellEnd"/>
-      <w:r>
-        <w:rPr>
-          <w:rFonts w:asciiTheme="minorHAnsi" w:hAnsiTheme="minorHAnsi" w:cstheme="minorHAnsi"/>
-          <w:sz w:val="22"/>
-          <w:szCs w:val="22"/>
-        </w:rPr>
-        <w:t xml:space="preserve"> define una cuadrícula con </w:t>
-      </w:r>
-      <w:proofErr w:type="spellStart"/>
-      <w:r>
-        <w:rPr>
-          <w:rFonts w:asciiTheme="minorHAnsi" w:hAnsiTheme="minorHAnsi" w:cstheme="minorHAnsi"/>
-          <w:sz w:val="22"/>
-          <w:szCs w:val="22"/>
-        </w:rPr>
-        <w:t>grid-template-columns</w:t>
-      </w:r>
-      <w:proofErr w:type="spellEnd"/>
-      <w:r>
-        <w:rPr>
-          <w:rFonts w:asciiTheme="minorHAnsi" w:hAnsiTheme="minorHAnsi" w:cstheme="minorHAnsi"/>
-          <w:sz w:val="22"/>
-          <w:szCs w:val="22"/>
-        </w:rPr>
-        <w:t>: 1fr 4</w:t>
-      </w:r>
-      <w:proofErr w:type="gramStart"/>
-      <w:r>
-        <w:rPr>
-          <w:rFonts w:asciiTheme="minorHAnsi" w:hAnsiTheme="minorHAnsi" w:cstheme="minorHAnsi"/>
-          <w:sz w:val="22"/>
-          <w:szCs w:val="22"/>
-        </w:rPr>
-        <w:t>fr;,</w:t>
-      </w:r>
-      <w:proofErr w:type="gramEnd"/>
-      <w:r>
-        <w:rPr>
-          <w:rFonts w:asciiTheme="minorHAnsi" w:hAnsiTheme="minorHAnsi" w:cstheme="minorHAnsi"/>
-          <w:sz w:val="22"/>
-          <w:szCs w:val="22"/>
-        </w:rPr>
-        <w:t xml:space="preserve"> asegurando una correcta distribución entre la barra lateral y el contenido principal.</w:t>
+        <w:t>La clase. wrapper define una cuadrícula con grid-template-columns: 1fr 4fr;, asegurando una correcta distribución entre la barra lateral y el contenido principal.</w:t>
       </w:r>
     </w:p>
     <w:p>
@@ -542,82 +383,8 @@
           <w:sz w:val="22"/>
           <w:szCs w:val="22"/>
         </w:rPr>
-        <w:t xml:space="preserve">En dispositivos pequeños, se desactiva esta estructura y se cambia a un diseño en columna con </w:t>
-      </w:r>
-      <w:proofErr w:type="spellStart"/>
-      <w:r>
-        <w:rPr>
-          <w:rFonts w:asciiTheme="minorHAnsi" w:hAnsiTheme="minorHAnsi" w:cstheme="minorHAnsi"/>
-          <w:sz w:val="22"/>
-          <w:szCs w:val="22"/>
-        </w:rPr>
-        <w:t>display</w:t>
-      </w:r>
-      <w:proofErr w:type="spellEnd"/>
-      <w:r>
-        <w:rPr>
-          <w:rFonts w:asciiTheme="minorHAnsi" w:hAnsiTheme="minorHAnsi" w:cstheme="minorHAnsi"/>
-          <w:sz w:val="22"/>
-          <w:szCs w:val="22"/>
-        </w:rPr>
-        <w:t xml:space="preserve">: </w:t>
-      </w:r>
-      <w:proofErr w:type="spellStart"/>
-      <w:r>
-        <w:rPr>
-          <w:rFonts w:asciiTheme="minorHAnsi" w:hAnsiTheme="minorHAnsi" w:cstheme="minorHAnsi"/>
-          <w:sz w:val="22"/>
-          <w:szCs w:val="22"/>
-        </w:rPr>
-        <w:t>flex</w:t>
-      </w:r>
-      <w:proofErr w:type="spellEnd"/>
-      <w:r>
-        <w:rPr>
-          <w:rFonts w:asciiTheme="minorHAnsi" w:hAnsiTheme="minorHAnsi" w:cstheme="minorHAnsi"/>
-          <w:sz w:val="22"/>
-          <w:szCs w:val="22"/>
-        </w:rPr>
-        <w:t xml:space="preserve">; </w:t>
-      </w:r>
-      <w:proofErr w:type="spellStart"/>
-      <w:r>
-        <w:rPr>
-          <w:rFonts w:asciiTheme="minorHAnsi" w:hAnsiTheme="minorHAnsi" w:cstheme="minorHAnsi"/>
-          <w:sz w:val="22"/>
-          <w:szCs w:val="22"/>
-        </w:rPr>
-        <w:t>flex-direction</w:t>
-      </w:r>
-      <w:proofErr w:type="spellEnd"/>
-      <w:r>
-        <w:rPr>
-          <w:rFonts w:asciiTheme="minorHAnsi" w:hAnsiTheme="minorHAnsi" w:cstheme="minorHAnsi"/>
-          <w:sz w:val="22"/>
-          <w:szCs w:val="22"/>
-        </w:rPr>
-        <w:t xml:space="preserve">: </w:t>
-      </w:r>
-      <w:proofErr w:type="spellStart"/>
-      <w:proofErr w:type="gramStart"/>
-      <w:r>
-        <w:rPr>
-          <w:rFonts w:asciiTheme="minorHAnsi" w:hAnsiTheme="minorHAnsi" w:cstheme="minorHAnsi"/>
-          <w:sz w:val="22"/>
-          <w:szCs w:val="22"/>
-        </w:rPr>
-        <w:t>column</w:t>
-      </w:r>
-      <w:proofErr w:type="spellEnd"/>
-      <w:r>
-        <w:rPr>
-          <w:rFonts w:asciiTheme="minorHAnsi" w:hAnsiTheme="minorHAnsi" w:cstheme="minorHAnsi"/>
-          <w:sz w:val="22"/>
-          <w:szCs w:val="22"/>
-        </w:rPr>
-        <w:t>;.</w:t>
-      </w:r>
-      <w:proofErr w:type="gramEnd"/>
+        <w:t>En dispositivos pequeños, se desactiva esta estructura y se cambia a un diseño en columna con display: flex; flex-direction: column;.</w:t>
+      </w:r>
     </w:p>
     <w:p>
       <w:pPr>
@@ -634,18 +401,8 @@
           <w:b/>
           <w:bCs/>
         </w:rPr>
-        <w:t xml:space="preserve">2.2 Uso de </w:t>
-      </w:r>
-      <w:proofErr w:type="spellStart"/>
-      <w:r>
-        <w:rPr>
-          <w:rFonts w:cstheme="minorHAnsi"/>
-          <w:b/>
-          <w:bCs/>
-        </w:rPr>
-        <w:t>Flexbox</w:t>
-      </w:r>
-      <w:proofErr w:type="spellEnd"/>
+        <w:t>2.2 Uso de Flexbox</w:t>
+      </w:r>
     </w:p>
     <w:p>
       <w:pPr>
@@ -667,25 +424,7 @@
           <w:sz w:val="22"/>
           <w:szCs w:val="22"/>
         </w:rPr>
-        <w:t xml:space="preserve">Se ha utilizado en elementos como. </w:t>
-      </w:r>
-      <w:proofErr w:type="spellStart"/>
-      <w:r>
-        <w:rPr>
-          <w:rFonts w:asciiTheme="minorHAnsi" w:hAnsiTheme="minorHAnsi" w:cstheme="minorHAnsi"/>
-          <w:sz w:val="22"/>
-          <w:szCs w:val="22"/>
-        </w:rPr>
-        <w:t>menu-list</w:t>
-      </w:r>
-      <w:proofErr w:type="spellEnd"/>
-      <w:r>
-        <w:rPr>
-          <w:rFonts w:asciiTheme="minorHAnsi" w:hAnsiTheme="minorHAnsi" w:cstheme="minorHAnsi"/>
-          <w:sz w:val="22"/>
-          <w:szCs w:val="22"/>
-        </w:rPr>
-        <w:t xml:space="preserve"> y. producto para organizar los elementos de manera flexible.</w:t>
+        <w:t>Se ha utilizado en elementos como. menu-list y. producto para organizar los elementos de manera flexible.</w:t>
       </w:r>
     </w:p>
     <w:p>
@@ -708,79 +447,7 @@
           <w:sz w:val="22"/>
           <w:szCs w:val="22"/>
         </w:rPr>
-        <w:t xml:space="preserve">En. producto, se usa </w:t>
-      </w:r>
-      <w:proofErr w:type="spellStart"/>
-      <w:r>
-        <w:rPr>
-          <w:rFonts w:asciiTheme="minorHAnsi" w:hAnsiTheme="minorHAnsi" w:cstheme="minorHAnsi"/>
-          <w:sz w:val="22"/>
-          <w:szCs w:val="22"/>
-        </w:rPr>
-        <w:t>display</w:t>
-      </w:r>
-      <w:proofErr w:type="spellEnd"/>
-      <w:r>
-        <w:rPr>
-          <w:rFonts w:asciiTheme="minorHAnsi" w:hAnsiTheme="minorHAnsi" w:cstheme="minorHAnsi"/>
-          <w:sz w:val="22"/>
-          <w:szCs w:val="22"/>
-        </w:rPr>
-        <w:t xml:space="preserve">: </w:t>
-      </w:r>
-      <w:proofErr w:type="spellStart"/>
-      <w:r>
-        <w:rPr>
-          <w:rFonts w:asciiTheme="minorHAnsi" w:hAnsiTheme="minorHAnsi" w:cstheme="minorHAnsi"/>
-          <w:sz w:val="22"/>
-          <w:szCs w:val="22"/>
-        </w:rPr>
-        <w:t>flex</w:t>
-      </w:r>
-      <w:proofErr w:type="spellEnd"/>
-      <w:r>
-        <w:rPr>
-          <w:rFonts w:asciiTheme="minorHAnsi" w:hAnsiTheme="minorHAnsi" w:cstheme="minorHAnsi"/>
-          <w:sz w:val="22"/>
-          <w:szCs w:val="22"/>
-        </w:rPr>
-        <w:t xml:space="preserve">; </w:t>
-      </w:r>
-      <w:proofErr w:type="spellStart"/>
-      <w:r>
-        <w:rPr>
-          <w:rFonts w:asciiTheme="minorHAnsi" w:hAnsiTheme="minorHAnsi" w:cstheme="minorHAnsi"/>
-          <w:sz w:val="22"/>
-          <w:szCs w:val="22"/>
-        </w:rPr>
-        <w:t>flex-direction</w:t>
-      </w:r>
-      <w:proofErr w:type="spellEnd"/>
-      <w:r>
-        <w:rPr>
-          <w:rFonts w:asciiTheme="minorHAnsi" w:hAnsiTheme="minorHAnsi" w:cstheme="minorHAnsi"/>
-          <w:sz w:val="22"/>
-          <w:szCs w:val="22"/>
-        </w:rPr>
-        <w:t xml:space="preserve">: </w:t>
-      </w:r>
-      <w:proofErr w:type="spellStart"/>
-      <w:r>
-        <w:rPr>
-          <w:rFonts w:asciiTheme="minorHAnsi" w:hAnsiTheme="minorHAnsi" w:cstheme="minorHAnsi"/>
-          <w:sz w:val="22"/>
-          <w:szCs w:val="22"/>
-        </w:rPr>
-        <w:t>column</w:t>
-      </w:r>
-      <w:proofErr w:type="spellEnd"/>
-      <w:r>
-        <w:rPr>
-          <w:rFonts w:asciiTheme="minorHAnsi" w:hAnsiTheme="minorHAnsi" w:cstheme="minorHAnsi"/>
-          <w:sz w:val="22"/>
-          <w:szCs w:val="22"/>
-        </w:rPr>
-        <w:t>; para mantener la estructura ordenada.</w:t>
+        <w:t>En. producto, se usa display: flex; flex-direction: column; para mantener la estructura ordenada.</w:t>
       </w:r>
     </w:p>
     <w:p>
@@ -812,79 +479,7 @@
           <w:szCs w:val="22"/>
         </w:rPr>
         <w:lastRenderedPageBreak/>
-        <w:t xml:space="preserve">En. carro-acciones, se utiliza </w:t>
-      </w:r>
-      <w:proofErr w:type="spellStart"/>
-      <w:r>
-        <w:rPr>
-          <w:rFonts w:asciiTheme="minorHAnsi" w:hAnsiTheme="minorHAnsi" w:cstheme="minorHAnsi"/>
-          <w:sz w:val="22"/>
-          <w:szCs w:val="22"/>
-        </w:rPr>
-        <w:t>display</w:t>
-      </w:r>
-      <w:proofErr w:type="spellEnd"/>
-      <w:r>
-        <w:rPr>
-          <w:rFonts w:asciiTheme="minorHAnsi" w:hAnsiTheme="minorHAnsi" w:cstheme="minorHAnsi"/>
-          <w:sz w:val="22"/>
-          <w:szCs w:val="22"/>
-        </w:rPr>
-        <w:t xml:space="preserve">: </w:t>
-      </w:r>
-      <w:proofErr w:type="spellStart"/>
-      <w:r>
-        <w:rPr>
-          <w:rFonts w:asciiTheme="minorHAnsi" w:hAnsiTheme="minorHAnsi" w:cstheme="minorHAnsi"/>
-          <w:sz w:val="22"/>
-          <w:szCs w:val="22"/>
-        </w:rPr>
-        <w:t>flex</w:t>
-      </w:r>
-      <w:proofErr w:type="spellEnd"/>
-      <w:r>
-        <w:rPr>
-          <w:rFonts w:asciiTheme="minorHAnsi" w:hAnsiTheme="minorHAnsi" w:cstheme="minorHAnsi"/>
-          <w:sz w:val="22"/>
-          <w:szCs w:val="22"/>
-        </w:rPr>
-        <w:t xml:space="preserve">; </w:t>
-      </w:r>
-      <w:proofErr w:type="spellStart"/>
-      <w:r>
-        <w:rPr>
-          <w:rFonts w:asciiTheme="minorHAnsi" w:hAnsiTheme="minorHAnsi" w:cstheme="minorHAnsi"/>
-          <w:sz w:val="22"/>
-          <w:szCs w:val="22"/>
-        </w:rPr>
-        <w:t>justify-content</w:t>
-      </w:r>
-      <w:proofErr w:type="spellEnd"/>
-      <w:r>
-        <w:rPr>
-          <w:rFonts w:asciiTheme="minorHAnsi" w:hAnsiTheme="minorHAnsi" w:cstheme="minorHAnsi"/>
-          <w:sz w:val="22"/>
-          <w:szCs w:val="22"/>
-        </w:rPr>
-        <w:t xml:space="preserve">: </w:t>
-      </w:r>
-      <w:proofErr w:type="spellStart"/>
-      <w:r>
-        <w:rPr>
-          <w:rFonts w:asciiTheme="minorHAnsi" w:hAnsiTheme="minorHAnsi" w:cstheme="minorHAnsi"/>
-          <w:sz w:val="22"/>
-          <w:szCs w:val="22"/>
-        </w:rPr>
-        <w:t>space-between</w:t>
-      </w:r>
-      <w:proofErr w:type="spellEnd"/>
-      <w:r>
-        <w:rPr>
-          <w:rFonts w:asciiTheme="minorHAnsi" w:hAnsiTheme="minorHAnsi" w:cstheme="minorHAnsi"/>
-          <w:sz w:val="22"/>
-          <w:szCs w:val="22"/>
-        </w:rPr>
-        <w:t>; para distribuir los elementos correctamente.</w:t>
+        <w:t>En. carro-acciones, se utiliza display: flex; justify-content: space-between; para distribuir los elementos correctamente.</w:t>
       </w:r>
     </w:p>
     <w:p>
@@ -902,18 +497,8 @@
           <w:b/>
           <w:bCs/>
         </w:rPr>
-        <w:t xml:space="preserve">2.3 Uso de Media </w:t>
-      </w:r>
-      <w:proofErr w:type="spellStart"/>
-      <w:r>
-        <w:rPr>
-          <w:rFonts w:cstheme="minorHAnsi"/>
-          <w:b/>
-          <w:bCs/>
-        </w:rPr>
-        <w:t>Queries</w:t>
-      </w:r>
-      <w:proofErr w:type="spellEnd"/>
+        <w:t>2.3 Uso de Media Queries</w:t>
+      </w:r>
     </w:p>
     <w:p>
       <w:pPr>
@@ -935,25 +520,7 @@
           <w:sz w:val="22"/>
           <w:szCs w:val="22"/>
         </w:rPr>
-        <w:t xml:space="preserve">Se implementaron Media </w:t>
-      </w:r>
-      <w:proofErr w:type="spellStart"/>
-      <w:r>
-        <w:rPr>
-          <w:rFonts w:asciiTheme="minorHAnsi" w:hAnsiTheme="minorHAnsi" w:cstheme="minorHAnsi"/>
-          <w:sz w:val="22"/>
-          <w:szCs w:val="22"/>
-        </w:rPr>
-        <w:t>Queries</w:t>
-      </w:r>
-      <w:proofErr w:type="spellEnd"/>
-      <w:r>
-        <w:rPr>
-          <w:rFonts w:asciiTheme="minorHAnsi" w:hAnsiTheme="minorHAnsi" w:cstheme="minorHAnsi"/>
-          <w:sz w:val="22"/>
-          <w:szCs w:val="22"/>
-        </w:rPr>
-        <w:t xml:space="preserve"> para adaptar el diseño a distintos tamaños de pantalla:</w:t>
+        <w:t>Se implementaron Media Queries para adaptar el diseño a distintos tamaños de pantalla:</w:t>
       </w:r>
     </w:p>
     <w:p>
@@ -976,108 +543,8 @@
           <w:sz w:val="22"/>
           <w:szCs w:val="22"/>
         </w:rPr>
-        <w:t xml:space="preserve">Para </w:t>
-      </w:r>
-      <w:proofErr w:type="spellStart"/>
-      <w:r>
-        <w:rPr>
-          <w:rFonts w:asciiTheme="minorHAnsi" w:hAnsiTheme="minorHAnsi" w:cstheme="minorHAnsi"/>
-          <w:sz w:val="22"/>
-          <w:szCs w:val="22"/>
-        </w:rPr>
-        <w:t>tablets</w:t>
-      </w:r>
-      <w:proofErr w:type="spellEnd"/>
-      <w:r>
-        <w:rPr>
-          <w:rFonts w:asciiTheme="minorHAnsi" w:hAnsiTheme="minorHAnsi" w:cstheme="minorHAnsi"/>
-          <w:sz w:val="22"/>
-          <w:szCs w:val="22"/>
-        </w:rPr>
-        <w:t xml:space="preserve"> (</w:t>
-      </w:r>
-      <w:proofErr w:type="spellStart"/>
-      <w:r>
-        <w:rPr>
-          <w:rFonts w:asciiTheme="minorHAnsi" w:hAnsiTheme="minorHAnsi" w:cstheme="minorHAnsi"/>
-          <w:sz w:val="22"/>
-          <w:szCs w:val="22"/>
-        </w:rPr>
-        <w:t>max-width</w:t>
-      </w:r>
-      <w:proofErr w:type="spellEnd"/>
-      <w:r>
-        <w:rPr>
-          <w:rFonts w:asciiTheme="minorHAnsi" w:hAnsiTheme="minorHAnsi" w:cstheme="minorHAnsi"/>
-          <w:sz w:val="22"/>
-          <w:szCs w:val="22"/>
-        </w:rPr>
-        <w:t xml:space="preserve">: 900px): Se reduce la cantidad de columnas en .container-producto a </w:t>
-      </w:r>
-      <w:proofErr w:type="spellStart"/>
-      <w:r>
-        <w:rPr>
-          <w:rFonts w:asciiTheme="minorHAnsi" w:hAnsiTheme="minorHAnsi" w:cstheme="minorHAnsi"/>
-          <w:sz w:val="22"/>
-          <w:szCs w:val="22"/>
-        </w:rPr>
-        <w:t>grid-template-columns</w:t>
-      </w:r>
-      <w:proofErr w:type="spellEnd"/>
-      <w:r>
-        <w:rPr>
-          <w:rFonts w:asciiTheme="minorHAnsi" w:hAnsiTheme="minorHAnsi" w:cstheme="minorHAnsi"/>
-          <w:sz w:val="22"/>
-          <w:szCs w:val="22"/>
-        </w:rPr>
-        <w:t xml:space="preserve">: 1fr </w:t>
-      </w:r>
-      <w:proofErr w:type="spellStart"/>
-      <w:r>
-        <w:rPr>
-          <w:rFonts w:asciiTheme="minorHAnsi" w:hAnsiTheme="minorHAnsi" w:cstheme="minorHAnsi"/>
-          <w:sz w:val="22"/>
-          <w:szCs w:val="22"/>
-        </w:rPr>
-        <w:t>1fr</w:t>
-      </w:r>
-      <w:proofErr w:type="spellEnd"/>
-      <w:r>
-        <w:rPr>
-          <w:rFonts w:asciiTheme="minorHAnsi" w:hAnsiTheme="minorHAnsi" w:cstheme="minorHAnsi"/>
-          <w:sz w:val="22"/>
-          <w:szCs w:val="22"/>
-        </w:rPr>
-        <w:t xml:space="preserve"> </w:t>
-      </w:r>
-      <w:proofErr w:type="spellStart"/>
-      <w:r>
-        <w:rPr>
-          <w:rFonts w:asciiTheme="minorHAnsi" w:hAnsiTheme="minorHAnsi" w:cstheme="minorHAnsi"/>
-          <w:sz w:val="22"/>
-          <w:szCs w:val="22"/>
-        </w:rPr>
-        <w:t>1</w:t>
-      </w:r>
-      <w:proofErr w:type="gramStart"/>
-      <w:r>
-        <w:rPr>
-          <w:rFonts w:asciiTheme="minorHAnsi" w:hAnsiTheme="minorHAnsi" w:cstheme="minorHAnsi"/>
-          <w:sz w:val="22"/>
-          <w:szCs w:val="22"/>
-        </w:rPr>
-        <w:t>fr</w:t>
-      </w:r>
-      <w:proofErr w:type="spellEnd"/>
-      <w:r>
-        <w:rPr>
-          <w:rFonts w:asciiTheme="minorHAnsi" w:hAnsiTheme="minorHAnsi" w:cstheme="minorHAnsi"/>
-          <w:sz w:val="22"/>
-          <w:szCs w:val="22"/>
-        </w:rPr>
-        <w:t>;.</w:t>
-      </w:r>
-      <w:proofErr w:type="gramEnd"/>
+        <w:t>Para tablets (max-width: 900px): Se reduce la cantidad de columnas en .container-producto a grid-template-columns: 1fr 1fr 1fr;.</w:t>
+      </w:r>
     </w:p>
     <w:p>
       <w:pPr>
@@ -1099,61 +566,7 @@
           <w:sz w:val="22"/>
           <w:szCs w:val="22"/>
         </w:rPr>
-        <w:t>Para móviles (</w:t>
-      </w:r>
-      <w:proofErr w:type="spellStart"/>
-      <w:r>
-        <w:rPr>
-          <w:rFonts w:asciiTheme="minorHAnsi" w:hAnsiTheme="minorHAnsi" w:cstheme="minorHAnsi"/>
-          <w:sz w:val="22"/>
-          <w:szCs w:val="22"/>
-        </w:rPr>
-        <w:t>max-width</w:t>
-      </w:r>
-      <w:proofErr w:type="spellEnd"/>
-      <w:r>
-        <w:rPr>
-          <w:rFonts w:asciiTheme="minorHAnsi" w:hAnsiTheme="minorHAnsi" w:cstheme="minorHAnsi"/>
-          <w:sz w:val="22"/>
-          <w:szCs w:val="22"/>
-        </w:rPr>
-        <w:t xml:space="preserve">: 600px): Se modifica. </w:t>
-      </w:r>
-      <w:proofErr w:type="spellStart"/>
-      <w:r>
-        <w:rPr>
-          <w:rFonts w:asciiTheme="minorHAnsi" w:hAnsiTheme="minorHAnsi" w:cstheme="minorHAnsi"/>
-          <w:sz w:val="22"/>
-          <w:szCs w:val="22"/>
-        </w:rPr>
-        <w:t>wrapper</w:t>
-      </w:r>
-      <w:proofErr w:type="spellEnd"/>
-      <w:r>
-        <w:rPr>
-          <w:rFonts w:asciiTheme="minorHAnsi" w:hAnsiTheme="minorHAnsi" w:cstheme="minorHAnsi"/>
-          <w:sz w:val="22"/>
-          <w:szCs w:val="22"/>
-        </w:rPr>
-        <w:t xml:space="preserve"> para una estructura de columna y se hace el </w:t>
-      </w:r>
-      <w:proofErr w:type="spellStart"/>
-      <w:r>
-        <w:rPr>
-          <w:rFonts w:asciiTheme="minorHAnsi" w:hAnsiTheme="minorHAnsi" w:cstheme="minorHAnsi"/>
-          <w:sz w:val="22"/>
-          <w:szCs w:val="22"/>
-        </w:rPr>
-        <w:t>sidebar</w:t>
-      </w:r>
-      <w:proofErr w:type="spellEnd"/>
-      <w:r>
-        <w:rPr>
-          <w:rFonts w:asciiTheme="minorHAnsi" w:hAnsiTheme="minorHAnsi" w:cstheme="minorHAnsi"/>
-          <w:sz w:val="22"/>
-          <w:szCs w:val="22"/>
-        </w:rPr>
-        <w:t xml:space="preserve"> oculto por defecto.</w:t>
+        <w:t>Para móviles (max-width: 600px): Se modifica. wrapper para una estructura de columna y se hace el sidebar oculto por defecto.</w:t>
       </w:r>
     </w:p>
     <w:p>
@@ -1176,43 +589,7 @@
           <w:sz w:val="22"/>
           <w:szCs w:val="22"/>
         </w:rPr>
-        <w:t>Para pantallas pequeñas (</w:t>
-      </w:r>
-      <w:proofErr w:type="spellStart"/>
-      <w:r>
-        <w:rPr>
-          <w:rFonts w:asciiTheme="minorHAnsi" w:hAnsiTheme="minorHAnsi" w:cstheme="minorHAnsi"/>
-          <w:sz w:val="22"/>
-          <w:szCs w:val="22"/>
-        </w:rPr>
-        <w:t>max-width</w:t>
-      </w:r>
-      <w:proofErr w:type="spellEnd"/>
-      <w:r>
-        <w:rPr>
-          <w:rFonts w:asciiTheme="minorHAnsi" w:hAnsiTheme="minorHAnsi" w:cstheme="minorHAnsi"/>
-          <w:sz w:val="22"/>
-          <w:szCs w:val="22"/>
-        </w:rPr>
-        <w:t xml:space="preserve">: 400px): Se ajustan los elementos a </w:t>
-      </w:r>
-      <w:proofErr w:type="spellStart"/>
-      <w:r>
-        <w:rPr>
-          <w:rFonts w:asciiTheme="minorHAnsi" w:hAnsiTheme="minorHAnsi" w:cstheme="minorHAnsi"/>
-          <w:sz w:val="22"/>
-          <w:szCs w:val="22"/>
-        </w:rPr>
-        <w:t>grid-template-columns</w:t>
-      </w:r>
-      <w:proofErr w:type="spellEnd"/>
-      <w:r>
-        <w:rPr>
-          <w:rFonts w:asciiTheme="minorHAnsi" w:hAnsiTheme="minorHAnsi" w:cstheme="minorHAnsi"/>
-          <w:sz w:val="22"/>
-          <w:szCs w:val="22"/>
-        </w:rPr>
-        <w:t>: 1fr; para mostrar productos en una sola columna.</w:t>
+        <w:t>Para pantallas pequeñas (max-width: 400px): Se ajustan los elementos a grid-template-columns: 1fr; para mostrar productos en una sola columna.</w:t>
       </w:r>
     </w:p>
     <w:p>
@@ -1333,21 +710,7 @@
         <w:rPr>
           <w:rFonts w:cstheme="minorHAnsi"/>
         </w:rPr>
-        <w:t xml:space="preserve">Agregar productos al carrito y almacenar la información en </w:t>
-      </w:r>
-      <w:proofErr w:type="spellStart"/>
-      <w:r>
-        <w:rPr>
-          <w:rFonts w:cstheme="minorHAnsi"/>
-        </w:rPr>
-        <w:t>localStorage</w:t>
-      </w:r>
-      <w:proofErr w:type="spellEnd"/>
-      <w:r>
-        <w:rPr>
-          <w:rFonts w:cstheme="minorHAnsi"/>
-        </w:rPr>
-        <w:t>.</w:t>
+        <w:t>Agregar productos al carrito y almacenar la información en localStorage.</w:t>
       </w:r>
     </w:p>
     <w:p>
@@ -1478,21 +841,7 @@
         <w:rPr>
           <w:rFonts w:cstheme="minorHAnsi"/>
         </w:rPr>
-        <w:t xml:space="preserve">Guardar los datos del carrito en </w:t>
-      </w:r>
-      <w:proofErr w:type="spellStart"/>
-      <w:r>
-        <w:rPr>
-          <w:rFonts w:cstheme="minorHAnsi"/>
-        </w:rPr>
-        <w:t>localStorage</w:t>
-      </w:r>
-      <w:proofErr w:type="spellEnd"/>
-      <w:r>
-        <w:rPr>
-          <w:rFonts w:cstheme="minorHAnsi"/>
-        </w:rPr>
-        <w:t xml:space="preserve"> para persistencia.</w:t>
+        <w:t>Guardar los datos del carrito en localStorage para persistencia.</w:t>
       </w:r>
     </w:p>
     <w:p>
@@ -1572,14 +921,6 @@
         <w:spacing w:before="240" w:after="0" w:line="480" w:lineRule="auto"/>
         <w:rPr>
           <w:rFonts w:cstheme="minorHAnsi"/>
-        </w:rPr>
-      </w:pPr>
-    </w:p>
-    <w:p>
-      <w:pPr>
-        <w:spacing w:before="240" w:after="0" w:line="480" w:lineRule="auto"/>
-        <w:rPr>
-          <w:rFonts w:cstheme="minorHAnsi"/>
           <w:b/>
           <w:bCs/>
         </w:rPr>
@@ -1590,7 +931,15 @@
           <w:b/>
           <w:bCs/>
         </w:rPr>
-        <w:t>3. Pruebas Realizadas</w:t>
+        <w:t>4</w:t>
+      </w:r>
+      <w:r>
+        <w:rPr>
+          <w:rFonts w:cstheme="minorHAnsi"/>
+          <w:b/>
+          <w:bCs/>
+        </w:rPr>
+        <w:t>. Pruebas Realizadas</w:t>
       </w:r>
     </w:p>
     <w:p>
@@ -1627,25 +976,7 @@
           <w:sz w:val="22"/>
           <w:szCs w:val="22"/>
         </w:rPr>
-        <w:t>Prueba en navegador: Uso de las herramientas de desarrollo (</w:t>
-      </w:r>
-      <w:proofErr w:type="spellStart"/>
-      <w:r>
-        <w:rPr>
-          <w:rFonts w:asciiTheme="minorHAnsi" w:hAnsiTheme="minorHAnsi" w:cstheme="minorHAnsi"/>
-          <w:sz w:val="22"/>
-          <w:szCs w:val="22"/>
-        </w:rPr>
-        <w:t>DevTools</w:t>
-      </w:r>
-      <w:proofErr w:type="spellEnd"/>
-      <w:r>
-        <w:rPr>
-          <w:rFonts w:asciiTheme="minorHAnsi" w:hAnsiTheme="minorHAnsi" w:cstheme="minorHAnsi"/>
-          <w:sz w:val="22"/>
-          <w:szCs w:val="22"/>
-        </w:rPr>
-        <w:t xml:space="preserve">) en </w:t>
+        <w:t xml:space="preserve">Prueba en navegador: Uso de las herramientas de desarrollo (DevTools) en </w:t>
       </w:r>
       <w:r>
         <w:rPr>
@@ -1692,8 +1023,26 @@
         <w:spacing w:before="240" w:after="0" w:line="480" w:lineRule="auto"/>
         <w:rPr>
           <w:rFonts w:cstheme="minorHAnsi"/>
-        </w:rPr>
-      </w:pPr>
+          <w:b/>
+          <w:bCs/>
+        </w:rPr>
+      </w:pPr>
+      <w:r>
+        <w:rPr>
+          <w:rFonts w:cstheme="minorHAnsi"/>
+          <w:b/>
+          <w:bCs/>
+        </w:rPr>
+        <w:t>5.</w:t>
+      </w:r>
+      <w:r>
+        <w:rPr>
+          <w:rFonts w:cstheme="minorHAnsi"/>
+          <w:b/>
+          <w:bCs/>
+        </w:rPr>
+        <w:t xml:space="preserve"> Optimización</w:t>
+      </w:r>
     </w:p>
     <w:p>
       <w:pPr>
@@ -1710,7 +1059,298 @@
           <w:b/>
           <w:bCs/>
         </w:rPr>
-        <w:t>4. Capturas de Pantalla</w:t>
+        <w:t>5.1 Implementación Loading=”lazy”</w:t>
+      </w:r>
+    </w:p>
+    <w:p>
+      <w:pPr>
+        <w:spacing w:before="240" w:after="0" w:line="480" w:lineRule="auto"/>
+        <w:rPr>
+          <w:rFonts w:cstheme="minorHAnsi"/>
+        </w:rPr>
+      </w:pPr>
+      <w:r>
+        <w:rPr>
+          <w:rFonts w:cstheme="minorHAnsi"/>
+        </w:rPr>
+        <w:lastRenderedPageBreak/>
+        <w:t>Se implemento loading a las imágenes, esto asegura que mientras el usuario no esté en la sección de la pagina donde se muestran las imágenes, estas no estén cargadas consumiendo menos recursos, ya que al fin y al cabo solo se van a mostrar cuando el usuario cargue esa sección de la página.</w:t>
+      </w:r>
+    </w:p>
+    <w:p>
+      <w:pPr>
+        <w:spacing w:before="240" w:after="0" w:line="480" w:lineRule="auto"/>
+        <w:rPr>
+          <w:rFonts w:cstheme="minorHAnsi"/>
+          <w:b/>
+          <w:bCs/>
+        </w:rPr>
+      </w:pPr>
+      <w:r>
+        <w:rPr>
+          <w:rFonts w:cstheme="minorHAnsi"/>
+          <w:b/>
+          <w:bCs/>
+        </w:rPr>
+        <w:t>&lt;img class="producto-img" src="${productos.imagen}" alt="${productos.titulo} loading="lazy"&gt;</w:t>
+      </w:r>
+    </w:p>
+    <w:p>
+      <w:pPr>
+        <w:spacing w:before="240" w:after="0" w:line="480" w:lineRule="auto"/>
+        <w:rPr>
+          <w:rFonts w:cstheme="minorHAnsi"/>
+        </w:rPr>
+      </w:pPr>
+      <w:r>
+        <w:rPr>
+          <w:rFonts w:cstheme="minorHAnsi"/>
+        </w:rPr>
+        <w:t>Con esto nos aseguramos de añadirle el</w:t>
+      </w:r>
+      <w:r>
+        <w:rPr>
+          <w:rFonts w:cstheme="minorHAnsi"/>
+          <w:b/>
+          <w:bCs/>
+        </w:rPr>
+        <w:t xml:space="preserve"> </w:t>
+      </w:r>
+      <w:r>
+        <w:rPr>
+          <w:rFonts w:cstheme="minorHAnsi"/>
+        </w:rPr>
+        <w:t>loading="lazy</w:t>
+      </w:r>
+      <w:r>
+        <w:rPr>
+          <w:rFonts w:cstheme="minorHAnsi"/>
+          <w:b/>
+          <w:bCs/>
+        </w:rPr>
+        <w:t>"</w:t>
+      </w:r>
+      <w:r>
+        <w:rPr>
+          <w:rFonts w:cstheme="minorHAnsi"/>
+          <w:b/>
+          <w:bCs/>
+        </w:rPr>
+        <w:t xml:space="preserve"> </w:t>
+      </w:r>
+      <w:r>
+        <w:rPr>
+          <w:rFonts w:cstheme="minorHAnsi"/>
+        </w:rPr>
+        <w:t>a cada imagen</w:t>
+      </w:r>
+    </w:p>
+    <w:p>
+      <w:pPr>
+        <w:spacing w:before="240" w:after="0" w:line="480" w:lineRule="auto"/>
+        <w:rPr>
+          <w:rFonts w:cstheme="minorHAnsi"/>
+          <w:b/>
+          <w:bCs/>
+        </w:rPr>
+      </w:pPr>
+      <w:r>
+        <w:rPr>
+          <w:rFonts w:cstheme="minorHAnsi"/>
+          <w:b/>
+          <w:bCs/>
+        </w:rPr>
+        <w:t>5.2 Cambio de formato de Jpg a WebP</w:t>
+      </w:r>
+    </w:p>
+    <w:p>
+      <w:pPr>
+        <w:spacing w:before="240" w:after="0" w:line="480" w:lineRule="auto"/>
+        <w:rPr>
+          <w:rFonts w:cstheme="minorHAnsi"/>
+        </w:rPr>
+      </w:pPr>
+      <w:r>
+        <w:rPr>
+          <w:rFonts w:cstheme="minorHAnsi"/>
+        </w:rPr>
+        <w:t xml:space="preserve">Mediante el uso de la aplicación Web llamada </w:t>
+      </w:r>
+      <w:hyperlink r:id="rId8" w:history="1">
+        <w:r>
+          <w:rPr>
+            <w:rStyle w:val="Hipervnculo"/>
+            <w:rFonts w:cstheme="minorHAnsi"/>
+            <w:b/>
+            <w:bCs/>
+          </w:rPr>
+          <w:t>Squo</w:t>
+        </w:r>
+        <w:r>
+          <w:rPr>
+            <w:rStyle w:val="Hipervnculo"/>
+            <w:rFonts w:cstheme="minorHAnsi"/>
+            <w:b/>
+            <w:bCs/>
+          </w:rPr>
+          <w:t>o</w:t>
+        </w:r>
+        <w:r>
+          <w:rPr>
+            <w:rStyle w:val="Hipervnculo"/>
+            <w:rFonts w:cstheme="minorHAnsi"/>
+            <w:b/>
+            <w:bCs/>
+          </w:rPr>
+          <w:t>sh</w:t>
+        </w:r>
+      </w:hyperlink>
+      <w:r>
+        <w:rPr>
+          <w:rFonts w:cstheme="minorHAnsi"/>
+        </w:rPr>
+        <w:t xml:space="preserve"> se comprimieron las imágenes por lo que se redujo el tamaño de las imágenes para optimizar así los recursos que consumen estas.</w:t>
+      </w:r>
+    </w:p>
+    <w:p>
+      <w:pPr>
+        <w:spacing w:before="240" w:after="0" w:line="480" w:lineRule="auto"/>
+        <w:rPr>
+          <w:rFonts w:cstheme="minorHAnsi"/>
+          <w:b/>
+          <w:bCs/>
+        </w:rPr>
+      </w:pPr>
+      <w:r>
+        <w:rPr>
+          <w:rFonts w:cstheme="minorHAnsi"/>
+          <w:b/>
+          <w:bCs/>
+        </w:rPr>
+        <w:t xml:space="preserve">5.3 Pruebas con </w:t>
+      </w:r>
+      <w:r>
+        <w:rPr>
+          <w:rFonts w:cstheme="minorHAnsi"/>
+          <w:b/>
+          <w:bCs/>
+        </w:rPr>
+        <w:t>PageSpeed Insights</w:t>
+      </w:r>
+    </w:p>
+    <w:p>
+      <w:pPr>
+        <w:spacing w:before="240" w:after="0" w:line="480" w:lineRule="auto"/>
+        <w:rPr>
+          <w:rFonts w:cstheme="minorHAnsi"/>
+        </w:rPr>
+      </w:pPr>
+      <w:r>
+        <w:rPr>
+          <w:rFonts w:cstheme="minorHAnsi"/>
+        </w:rPr>
+        <w:t>Usando la extensión</w:t>
+      </w:r>
+      <w:r>
+        <w:rPr>
+          <w:rFonts w:cstheme="minorHAnsi"/>
+          <w:b/>
+          <w:bCs/>
+        </w:rPr>
+        <w:t xml:space="preserve"> </w:t>
+      </w:r>
+      <w:hyperlink r:id="rId9" w:history="1">
+        <w:r>
+          <w:rPr>
+            <w:rStyle w:val="Hipervnculo"/>
+            <w:rFonts w:cstheme="minorHAnsi"/>
+            <w:b/>
+            <w:bCs/>
+          </w:rPr>
+          <w:t>PageSpeed Insig</w:t>
+        </w:r>
+        <w:r>
+          <w:rPr>
+            <w:rStyle w:val="Hipervnculo"/>
+            <w:rFonts w:cstheme="minorHAnsi"/>
+            <w:b/>
+            <w:bCs/>
+          </w:rPr>
+          <w:t>h</w:t>
+        </w:r>
+        <w:r>
+          <w:rPr>
+            <w:rStyle w:val="Hipervnculo"/>
+            <w:rFonts w:cstheme="minorHAnsi"/>
+            <w:b/>
+            <w:bCs/>
+          </w:rPr>
+          <w:t>ts</w:t>
+        </w:r>
+      </w:hyperlink>
+      <w:r>
+        <w:rPr>
+          <w:rFonts w:cstheme="minorHAnsi"/>
+          <w:b/>
+          <w:bCs/>
+        </w:rPr>
+        <w:t xml:space="preserve"> </w:t>
+      </w:r>
+      <w:r>
+        <w:rPr>
+          <w:rFonts w:cstheme="minorHAnsi"/>
+        </w:rPr>
+        <w:t>se realizaron pruebas antes de la optimización optimización obteniendo antes un rendimiento en edge de 9</w:t>
+      </w:r>
+      <w:r>
+        <w:rPr>
+          <w:rFonts w:cstheme="minorHAnsi"/>
+        </w:rPr>
+        <w:t>9</w:t>
+      </w:r>
+      <w:r>
+        <w:rPr>
+          <w:rFonts w:cstheme="minorHAnsi"/>
+        </w:rPr>
+        <w:t xml:space="preserve"> y en chrome 88</w:t>
+      </w:r>
+      <w:r>
+        <w:rPr>
+          <w:rFonts w:cstheme="minorHAnsi"/>
+        </w:rPr>
+        <w:t xml:space="preserve"> </w:t>
+      </w:r>
+      <w:r>
+        <w:rPr>
+          <w:rFonts w:cstheme="minorHAnsi"/>
+        </w:rPr>
+        <w:t>esto en desktop. Luego en movile en edge de 95 en edge y 94 en chrome</w:t>
+      </w:r>
+    </w:p>
+    <w:p>
+      <w:pPr>
+        <w:spacing w:before="240" w:after="0" w:line="480" w:lineRule="auto"/>
+        <w:rPr>
+          <w:rFonts w:cstheme="minorHAnsi"/>
+          <w:b/>
+          <w:bCs/>
+        </w:rPr>
+      </w:pPr>
+      <w:r>
+        <w:rPr>
+          <w:rFonts w:cstheme="minorHAnsi"/>
+          <w:b/>
+          <w:bCs/>
+        </w:rPr>
+        <w:t>6</w:t>
+      </w:r>
+      <w:r>
+        <w:rPr>
+          <w:rFonts w:cstheme="minorHAnsi"/>
+          <w:b/>
+          <w:bCs/>
+        </w:rPr>
+        <w:t>. Capturas de Pantalla</w:t>
       </w:r>
     </w:p>
     <w:p>
@@ -1761,7 +1401,7 @@
                     <pic:cNvPicPr/>
                   </pic:nvPicPr>
                   <pic:blipFill rotWithShape="1">
-                    <a:blip r:embed="rId8"/>
+                    <a:blip r:embed="rId10"/>
                     <a:srcRect t="-284" r="-160" b="6783"/>
                     <a:stretch/>
                   </pic:blipFill>
@@ -1820,6 +1460,7 @@
         <w:rPr>
           <w:noProof/>
         </w:rPr>
+        <w:lastRenderedPageBreak/>
         <w:drawing>
           <wp:inline distT="0" distB="0" distL="0" distR="0" wp14:anchorId="13603A24" wp14:editId="78EAE461">
             <wp:extent cx="5943600" cy="3133725"/>
@@ -1836,7 +1477,7 @@
                     <pic:cNvPicPr/>
                   </pic:nvPicPr>
                   <pic:blipFill rotWithShape="1">
-                    <a:blip r:embed="rId9"/>
+                    <a:blip r:embed="rId11"/>
                     <a:srcRect b="6214"/>
                     <a:stretch/>
                   </pic:blipFill>
@@ -1863,41 +1504,12 @@
           </wp:inline>
         </w:drawing>
       </w:r>
-    </w:p>
-    <w:p>
-      <w:pPr>
-        <w:spacing w:before="240" w:after="0" w:line="480" w:lineRule="auto"/>
-        <w:rPr>
-          <w:rFonts w:cstheme="minorHAnsi"/>
-        </w:rPr>
-      </w:pPr>
-      <w:r>
-        <w:rPr>
-          <w:rFonts w:cstheme="minorHAnsi"/>
-        </w:rPr>
-        <w:t>Vista en móvil</w:t>
-      </w:r>
-      <w:r>
-        <w:rPr>
-          <w:rFonts w:cstheme="minorHAnsi"/>
-        </w:rPr>
-        <w:t>:</w:t>
-      </w:r>
-    </w:p>
-    <w:p>
-      <w:pPr>
-        <w:spacing w:before="240" w:after="0" w:line="480" w:lineRule="auto"/>
-        <w:rPr>
-          <w:rFonts w:cstheme="minorHAnsi"/>
-        </w:rPr>
-      </w:pPr>
       <w:r>
         <w:rPr>
           <w:noProof/>
         </w:rPr>
-        <w:lastRenderedPageBreak/>
         <w:drawing>
-          <wp:inline distT="0" distB="0" distL="0" distR="0" wp14:anchorId="662C3AD1" wp14:editId="62BF0915">
+          <wp:inline distT="0" distB="0" distL="0" distR="0" wp14:anchorId="3156EDB2" wp14:editId="7DF30BC2">
             <wp:extent cx="5943600" cy="3143250"/>
             <wp:effectExtent l="0" t="0" r="0" b="0"/>
             <wp:docPr id="324494449" name="Imagen 1"/>
@@ -1912,7 +1524,7 @@
                     <pic:cNvPicPr/>
                   </pic:nvPicPr>
                   <pic:blipFill rotWithShape="1">
-                    <a:blip r:embed="rId10"/>
+                    <a:blip r:embed="rId12"/>
                     <a:srcRect b="5930"/>
                     <a:stretch/>
                   </pic:blipFill>
@@ -1944,9 +1556,672 @@
       <w:pPr>
         <w:spacing w:before="240" w:after="0" w:line="480" w:lineRule="auto"/>
         <w:rPr>
+          <w:noProof/>
+        </w:rPr>
+      </w:pPr>
+      <w:r>
+        <w:rPr>
+          <w:rFonts w:cstheme="minorHAnsi"/>
+        </w:rPr>
+        <w:t>Compresión en la herramienta Squuosh:</w:t>
+      </w:r>
+      <w:r>
+        <w:rPr>
+          <w:noProof/>
+        </w:rPr>
+        <w:t xml:space="preserve"> </w:t>
+      </w:r>
+    </w:p>
+    <w:p>
+      <w:pPr>
+        <w:spacing w:before="240" w:after="0" w:line="480" w:lineRule="auto"/>
+        <w:rPr>
+          <w:rFonts w:cstheme="minorHAnsi"/>
+        </w:rPr>
+      </w:pPr>
+      <w:r>
+        <w:rPr>
+          <w:noProof/>
+        </w:rPr>
+        <w:lastRenderedPageBreak/>
+        <w:drawing>
+          <wp:inline distT="0" distB="0" distL="0" distR="0" wp14:anchorId="2AD16C64" wp14:editId="304113FE">
+            <wp:extent cx="5943600" cy="3341370"/>
+            <wp:effectExtent l="0" t="0" r="0" b="0"/>
+            <wp:docPr id="278916520" name="Imagen 1"/>
+            <wp:cNvGraphicFramePr>
+              <a:graphicFrameLocks xmlns:a="http://schemas.openxmlformats.org/drawingml/2006/main" noChangeAspect="1"/>
+            </wp:cNvGraphicFramePr>
+            <a:graphic xmlns:a="http://schemas.openxmlformats.org/drawingml/2006/main">
+              <a:graphicData uri="http://schemas.openxmlformats.org/drawingml/2006/picture">
+                <pic:pic xmlns:pic="http://schemas.openxmlformats.org/drawingml/2006/picture">
+                  <pic:nvPicPr>
+                    <pic:cNvPr id="278916520" name=""/>
+                    <pic:cNvPicPr/>
+                  </pic:nvPicPr>
+                  <pic:blipFill>
+                    <a:blip r:embed="rId13"/>
+                    <a:stretch>
+                      <a:fillRect/>
+                    </a:stretch>
+                  </pic:blipFill>
+                  <pic:spPr>
+                    <a:xfrm>
+                      <a:off x="0" y="0"/>
+                      <a:ext cx="5943600" cy="3341370"/>
+                    </a:xfrm>
+                    <a:prstGeom prst="rect">
+                      <a:avLst/>
+                    </a:prstGeom>
+                  </pic:spPr>
+                </pic:pic>
+              </a:graphicData>
+            </a:graphic>
+          </wp:inline>
+        </w:drawing>
+      </w:r>
+    </w:p>
+    <w:p>
+      <w:pPr>
+        <w:spacing w:before="240" w:after="0" w:line="480" w:lineRule="auto"/>
+        <w:rPr>
+          <w:rFonts w:cstheme="minorHAnsi"/>
+        </w:rPr>
+      </w:pPr>
+      <w:r>
+        <w:rPr>
+          <w:rFonts w:cstheme="minorHAnsi"/>
+        </w:rPr>
+        <w:t>Pruebas PageSpeed Insights antes de la optimización completa (solo con el lazy loading):</w:t>
+      </w:r>
+    </w:p>
+    <w:p>
+      <w:pPr>
+        <w:spacing w:before="240" w:after="0" w:line="480" w:lineRule="auto"/>
+        <w:rPr>
+          <w:rFonts w:cstheme="minorHAnsi"/>
+        </w:rPr>
+      </w:pPr>
+      <w:r>
+        <w:rPr>
+          <w:rFonts w:cstheme="minorHAnsi"/>
+        </w:rPr>
+        <w:t>Desktop Edge:</w:t>
+      </w:r>
+    </w:p>
+    <w:p>
+      <w:pPr>
+        <w:spacing w:before="240" w:after="0" w:line="480" w:lineRule="auto"/>
+        <w:rPr>
+          <w:rFonts w:cstheme="minorHAnsi"/>
+        </w:rPr>
+      </w:pPr>
+      <w:r>
+        <w:rPr>
+          <w:noProof/>
+        </w:rPr>
+        <w:drawing>
+          <wp:inline distT="0" distB="0" distL="0" distR="0" wp14:anchorId="5D661AD1" wp14:editId="2660E5F0">
+            <wp:extent cx="5943600" cy="3341370"/>
+            <wp:effectExtent l="0" t="0" r="0" b="0"/>
+            <wp:docPr id="2107694140" name="Imagen 1"/>
+            <wp:cNvGraphicFramePr>
+              <a:graphicFrameLocks xmlns:a="http://schemas.openxmlformats.org/drawingml/2006/main" noChangeAspect="1"/>
+            </wp:cNvGraphicFramePr>
+            <a:graphic xmlns:a="http://schemas.openxmlformats.org/drawingml/2006/main">
+              <a:graphicData uri="http://schemas.openxmlformats.org/drawingml/2006/picture">
+                <pic:pic xmlns:pic="http://schemas.openxmlformats.org/drawingml/2006/picture">
+                  <pic:nvPicPr>
+                    <pic:cNvPr id="2107694140" name=""/>
+                    <pic:cNvPicPr/>
+                  </pic:nvPicPr>
+                  <pic:blipFill>
+                    <a:blip r:embed="rId14"/>
+                    <a:stretch>
+                      <a:fillRect/>
+                    </a:stretch>
+                  </pic:blipFill>
+                  <pic:spPr>
+                    <a:xfrm>
+                      <a:off x="0" y="0"/>
+                      <a:ext cx="5943600" cy="3341370"/>
+                    </a:xfrm>
+                    <a:prstGeom prst="rect">
+                      <a:avLst/>
+                    </a:prstGeom>
+                  </pic:spPr>
+                </pic:pic>
+              </a:graphicData>
+            </a:graphic>
+          </wp:inline>
+        </w:drawing>
+      </w:r>
+    </w:p>
+    <w:p>
+      <w:pPr>
+        <w:spacing w:before="240" w:after="0" w:line="480" w:lineRule="auto"/>
+        <w:rPr>
+          <w:rFonts w:cstheme="minorHAnsi"/>
+        </w:rPr>
+      </w:pPr>
+      <w:r>
+        <w:rPr>
+          <w:rFonts w:cstheme="minorHAnsi"/>
+        </w:rPr>
+        <w:lastRenderedPageBreak/>
+        <w:t xml:space="preserve">Desktop </w:t>
+      </w:r>
+      <w:r>
+        <w:rPr>
+          <w:rFonts w:cstheme="minorHAnsi"/>
+        </w:rPr>
+        <w:t>Chrome</w:t>
+      </w:r>
+      <w:r>
+        <w:rPr>
+          <w:rFonts w:cstheme="minorHAnsi"/>
+        </w:rPr>
+        <w:t>:</w:t>
+      </w:r>
+    </w:p>
+    <w:p>
+      <w:pPr>
+        <w:spacing w:before="240" w:after="0" w:line="480" w:lineRule="auto"/>
+        <w:rPr>
+          <w:rFonts w:cstheme="minorHAnsi"/>
+        </w:rPr>
+      </w:pPr>
+      <w:r>
+        <w:rPr>
+          <w:noProof/>
+        </w:rPr>
+        <w:drawing>
+          <wp:inline distT="0" distB="0" distL="0" distR="0" wp14:anchorId="35AF446E" wp14:editId="159D4B32">
+            <wp:extent cx="5943600" cy="3341370"/>
+            <wp:effectExtent l="0" t="0" r="0" b="0"/>
+            <wp:docPr id="377808803" name="Imagen 1"/>
+            <wp:cNvGraphicFramePr>
+              <a:graphicFrameLocks xmlns:a="http://schemas.openxmlformats.org/drawingml/2006/main" noChangeAspect="1"/>
+            </wp:cNvGraphicFramePr>
+            <a:graphic xmlns:a="http://schemas.openxmlformats.org/drawingml/2006/main">
+              <a:graphicData uri="http://schemas.openxmlformats.org/drawingml/2006/picture">
+                <pic:pic xmlns:pic="http://schemas.openxmlformats.org/drawingml/2006/picture">
+                  <pic:nvPicPr>
+                    <pic:cNvPr id="377808803" name=""/>
+                    <pic:cNvPicPr/>
+                  </pic:nvPicPr>
+                  <pic:blipFill>
+                    <a:blip r:embed="rId15"/>
+                    <a:stretch>
+                      <a:fillRect/>
+                    </a:stretch>
+                  </pic:blipFill>
+                  <pic:spPr>
+                    <a:xfrm>
+                      <a:off x="0" y="0"/>
+                      <a:ext cx="5943600" cy="3341370"/>
+                    </a:xfrm>
+                    <a:prstGeom prst="rect">
+                      <a:avLst/>
+                    </a:prstGeom>
+                  </pic:spPr>
+                </pic:pic>
+              </a:graphicData>
+            </a:graphic>
+          </wp:inline>
+        </w:drawing>
+      </w:r>
+    </w:p>
+    <w:p>
+      <w:pPr>
+        <w:spacing w:before="240" w:after="0" w:line="480" w:lineRule="auto"/>
+        <w:rPr>
+          <w:rFonts w:cstheme="minorHAnsi"/>
+        </w:rPr>
+      </w:pPr>
+      <w:r>
+        <w:rPr>
+          <w:rFonts w:cstheme="minorHAnsi"/>
+        </w:rPr>
+        <w:t>Mobile Edge:</w:t>
+      </w:r>
+    </w:p>
+    <w:p>
+      <w:pPr>
+        <w:spacing w:before="240" w:after="0" w:line="480" w:lineRule="auto"/>
+        <w:rPr>
+          <w:rFonts w:cstheme="minorHAnsi"/>
+        </w:rPr>
+      </w:pPr>
+      <w:r>
+        <w:rPr>
+          <w:noProof/>
+        </w:rPr>
+        <w:drawing>
+          <wp:inline distT="0" distB="0" distL="0" distR="0" wp14:anchorId="66C5D96D" wp14:editId="157BB399">
+            <wp:extent cx="5943600" cy="3341370"/>
+            <wp:effectExtent l="0" t="0" r="0" b="0"/>
+            <wp:docPr id="192207005" name="Imagen 1"/>
+            <wp:cNvGraphicFramePr>
+              <a:graphicFrameLocks xmlns:a="http://schemas.openxmlformats.org/drawingml/2006/main" noChangeAspect="1"/>
+            </wp:cNvGraphicFramePr>
+            <a:graphic xmlns:a="http://schemas.openxmlformats.org/drawingml/2006/main">
+              <a:graphicData uri="http://schemas.openxmlformats.org/drawingml/2006/picture">
+                <pic:pic xmlns:pic="http://schemas.openxmlformats.org/drawingml/2006/picture">
+                  <pic:nvPicPr>
+                    <pic:cNvPr id="192207005" name=""/>
+                    <pic:cNvPicPr/>
+                  </pic:nvPicPr>
+                  <pic:blipFill>
+                    <a:blip r:embed="rId16"/>
+                    <a:stretch>
+                      <a:fillRect/>
+                    </a:stretch>
+                  </pic:blipFill>
+                  <pic:spPr>
+                    <a:xfrm>
+                      <a:off x="0" y="0"/>
+                      <a:ext cx="5943600" cy="3341370"/>
+                    </a:xfrm>
+                    <a:prstGeom prst="rect">
+                      <a:avLst/>
+                    </a:prstGeom>
+                  </pic:spPr>
+                </pic:pic>
+              </a:graphicData>
+            </a:graphic>
+          </wp:inline>
+        </w:drawing>
+      </w:r>
+    </w:p>
+    <w:p>
+      <w:pPr>
+        <w:spacing w:before="240" w:after="0" w:line="480" w:lineRule="auto"/>
+        <w:rPr>
+          <w:rFonts w:cstheme="minorHAnsi"/>
+        </w:rPr>
+      </w:pPr>
+    </w:p>
+    <w:p>
+      <w:pPr>
+        <w:spacing w:before="240" w:after="0" w:line="480" w:lineRule="auto"/>
+        <w:rPr>
+          <w:rFonts w:cstheme="minorHAnsi"/>
+        </w:rPr>
+      </w:pPr>
+    </w:p>
+    <w:p>
+      <w:pPr>
+        <w:spacing w:before="240" w:after="0" w:line="480" w:lineRule="auto"/>
+        <w:rPr>
+          <w:rFonts w:cstheme="minorHAnsi"/>
+        </w:rPr>
+      </w:pPr>
+      <w:r>
+        <w:rPr>
+          <w:rFonts w:cstheme="minorHAnsi"/>
+        </w:rPr>
+        <w:t>Mobile Chrome:</w:t>
+      </w:r>
+    </w:p>
+    <w:p>
+      <w:pPr>
+        <w:spacing w:before="240" w:after="0" w:line="480" w:lineRule="auto"/>
+        <w:rPr>
+          <w:rFonts w:cstheme="minorHAnsi"/>
+        </w:rPr>
+      </w:pPr>
+      <w:r>
+        <w:rPr>
+          <w:noProof/>
+        </w:rPr>
+        <w:drawing>
+          <wp:inline distT="0" distB="0" distL="0" distR="0" wp14:anchorId="1E0A236E" wp14:editId="742EFE5E">
+            <wp:extent cx="5943600" cy="3341370"/>
+            <wp:effectExtent l="0" t="0" r="0" b="0"/>
+            <wp:docPr id="1611369284" name="Imagen 1"/>
+            <wp:cNvGraphicFramePr>
+              <a:graphicFrameLocks xmlns:a="http://schemas.openxmlformats.org/drawingml/2006/main" noChangeAspect="1"/>
+            </wp:cNvGraphicFramePr>
+            <a:graphic xmlns:a="http://schemas.openxmlformats.org/drawingml/2006/main">
+              <a:graphicData uri="http://schemas.openxmlformats.org/drawingml/2006/picture">
+                <pic:pic xmlns:pic="http://schemas.openxmlformats.org/drawingml/2006/picture">
+                  <pic:nvPicPr>
+                    <pic:cNvPr id="1611369284" name=""/>
+                    <pic:cNvPicPr/>
+                  </pic:nvPicPr>
+                  <pic:blipFill>
+                    <a:blip r:embed="rId17"/>
+                    <a:stretch>
+                      <a:fillRect/>
+                    </a:stretch>
+                  </pic:blipFill>
+                  <pic:spPr>
+                    <a:xfrm>
+                      <a:off x="0" y="0"/>
+                      <a:ext cx="5943600" cy="3341370"/>
+                    </a:xfrm>
+                    <a:prstGeom prst="rect">
+                      <a:avLst/>
+                    </a:prstGeom>
+                  </pic:spPr>
+                </pic:pic>
+              </a:graphicData>
+            </a:graphic>
+          </wp:inline>
+        </w:drawing>
+      </w:r>
+    </w:p>
+    <w:p>
+      <w:pPr>
+        <w:spacing w:before="240" w:after="0" w:line="480" w:lineRule="auto"/>
+        <w:rPr>
+          <w:rFonts w:cstheme="minorHAnsi"/>
+        </w:rPr>
+      </w:pPr>
+      <w:r>
+        <w:rPr>
+          <w:rFonts w:cstheme="minorHAnsi"/>
+        </w:rPr>
+        <w:t xml:space="preserve">Pruebas PageSpeed Insights </w:t>
+      </w:r>
+      <w:r>
+        <w:rPr>
+          <w:rFonts w:cstheme="minorHAnsi"/>
+        </w:rPr>
+        <w:t>después</w:t>
+      </w:r>
+      <w:r>
+        <w:rPr>
+          <w:rFonts w:cstheme="minorHAnsi"/>
+        </w:rPr>
+        <w:t>:</w:t>
+      </w:r>
+    </w:p>
+    <w:p>
+      <w:pPr>
+        <w:spacing w:before="240" w:after="0" w:line="480" w:lineRule="auto"/>
+        <w:rPr>
+          <w:rFonts w:cstheme="minorHAnsi"/>
+          <w:lang w:val="en-US"/>
+        </w:rPr>
+      </w:pPr>
+      <w:r>
+        <w:rPr>
+          <w:rFonts w:cstheme="minorHAnsi"/>
+          <w:lang w:val="en-US"/>
+        </w:rPr>
+        <w:t>Desktop Edge:</w:t>
+      </w:r>
+    </w:p>
+    <w:p>
+      <w:pPr>
+        <w:spacing w:before="240" w:after="0" w:line="480" w:lineRule="auto"/>
+        <w:rPr>
+          <w:rFonts w:cstheme="minorHAnsi"/>
+          <w:lang w:val="en-US"/>
+        </w:rPr>
+      </w:pPr>
+      <w:r>
+        <w:rPr>
+          <w:noProof/>
+        </w:rPr>
+        <w:lastRenderedPageBreak/>
+        <w:drawing>
+          <wp:inline distT="0" distB="0" distL="0" distR="0" wp14:anchorId="2E685AB8" wp14:editId="4D78F0F3">
+            <wp:extent cx="5943600" cy="3341370"/>
+            <wp:effectExtent l="0" t="0" r="0" b="0"/>
+            <wp:docPr id="1316396469" name="Imagen 1"/>
+            <wp:cNvGraphicFramePr>
+              <a:graphicFrameLocks xmlns:a="http://schemas.openxmlformats.org/drawingml/2006/main" noChangeAspect="1"/>
+            </wp:cNvGraphicFramePr>
+            <a:graphic xmlns:a="http://schemas.openxmlformats.org/drawingml/2006/main">
+              <a:graphicData uri="http://schemas.openxmlformats.org/drawingml/2006/picture">
+                <pic:pic xmlns:pic="http://schemas.openxmlformats.org/drawingml/2006/picture">
+                  <pic:nvPicPr>
+                    <pic:cNvPr id="1316396469" name=""/>
+                    <pic:cNvPicPr/>
+                  </pic:nvPicPr>
+                  <pic:blipFill>
+                    <a:blip r:embed="rId18"/>
+                    <a:stretch>
+                      <a:fillRect/>
+                    </a:stretch>
+                  </pic:blipFill>
+                  <pic:spPr>
+                    <a:xfrm>
+                      <a:off x="0" y="0"/>
+                      <a:ext cx="5943600" cy="3341370"/>
+                    </a:xfrm>
+                    <a:prstGeom prst="rect">
+                      <a:avLst/>
+                    </a:prstGeom>
+                  </pic:spPr>
+                </pic:pic>
+              </a:graphicData>
+            </a:graphic>
+          </wp:inline>
+        </w:drawing>
+      </w:r>
+    </w:p>
+    <w:p>
+      <w:pPr>
+        <w:spacing w:before="240" w:after="0" w:line="480" w:lineRule="auto"/>
+        <w:rPr>
+          <w:rFonts w:cstheme="minorHAnsi"/>
+          <w:lang w:val="en-US"/>
+        </w:rPr>
+      </w:pPr>
+      <w:r>
+        <w:rPr>
+          <w:rFonts w:cstheme="minorHAnsi"/>
+          <w:lang w:val="en-US"/>
+        </w:rPr>
+        <w:t>Desktop</w:t>
+      </w:r>
+      <w:r>
+        <w:rPr>
+          <w:rFonts w:cstheme="minorHAnsi"/>
+          <w:lang w:val="en-US"/>
+        </w:rPr>
+        <w:t xml:space="preserve"> Chrome:</w:t>
+      </w:r>
+    </w:p>
+    <w:p>
+      <w:pPr>
+        <w:spacing w:before="240" w:after="0" w:line="480" w:lineRule="auto"/>
+        <w:rPr>
+          <w:rFonts w:cstheme="minorHAnsi"/>
+          <w:lang w:val="en-US"/>
+        </w:rPr>
+      </w:pPr>
+      <w:r>
+        <w:rPr>
+          <w:noProof/>
+        </w:rPr>
+        <w:drawing>
+          <wp:inline distT="0" distB="0" distL="0" distR="0" wp14:anchorId="7E4BEC20" wp14:editId="61DA9357">
+            <wp:extent cx="5943600" cy="3341370"/>
+            <wp:effectExtent l="0" t="0" r="0" b="0"/>
+            <wp:docPr id="51579767" name="Imagen 1"/>
+            <wp:cNvGraphicFramePr>
+              <a:graphicFrameLocks xmlns:a="http://schemas.openxmlformats.org/drawingml/2006/main" noChangeAspect="1"/>
+            </wp:cNvGraphicFramePr>
+            <a:graphic xmlns:a="http://schemas.openxmlformats.org/drawingml/2006/main">
+              <a:graphicData uri="http://schemas.openxmlformats.org/drawingml/2006/picture">
+                <pic:pic xmlns:pic="http://schemas.openxmlformats.org/drawingml/2006/picture">
+                  <pic:nvPicPr>
+                    <pic:cNvPr id="51579767" name=""/>
+                    <pic:cNvPicPr/>
+                  </pic:nvPicPr>
+                  <pic:blipFill>
+                    <a:blip r:embed="rId18"/>
+                    <a:stretch>
+                      <a:fillRect/>
+                    </a:stretch>
+                  </pic:blipFill>
+                  <pic:spPr>
+                    <a:xfrm>
+                      <a:off x="0" y="0"/>
+                      <a:ext cx="5943600" cy="3341370"/>
+                    </a:xfrm>
+                    <a:prstGeom prst="rect">
+                      <a:avLst/>
+                    </a:prstGeom>
+                  </pic:spPr>
+                </pic:pic>
+              </a:graphicData>
+            </a:graphic>
+          </wp:inline>
+        </w:drawing>
+      </w:r>
+    </w:p>
+    <w:p>
+      <w:pPr>
+        <w:spacing w:before="240" w:after="0" w:line="480" w:lineRule="auto"/>
+        <w:rPr>
+          <w:rFonts w:cstheme="minorHAnsi"/>
+          <w:lang w:val="en-US"/>
+        </w:rPr>
+      </w:pPr>
+      <w:r>
+        <w:rPr>
+          <w:rFonts w:cstheme="minorHAnsi"/>
+          <w:lang w:val="en-US"/>
+        </w:rPr>
+        <w:t>Mobile</w:t>
+      </w:r>
+      <w:r>
+        <w:rPr>
+          <w:rFonts w:cstheme="minorHAnsi"/>
+          <w:lang w:val="en-US"/>
+        </w:rPr>
+        <w:t xml:space="preserve"> Edge:</w:t>
+      </w:r>
+    </w:p>
+    <w:p>
+      <w:pPr>
+        <w:spacing w:before="240" w:after="0" w:line="480" w:lineRule="auto"/>
+        <w:rPr>
+          <w:rFonts w:cstheme="minorHAnsi"/>
+          <w:lang w:val="en-US"/>
+        </w:rPr>
+      </w:pPr>
+      <w:r>
+        <w:rPr>
+          <w:noProof/>
+        </w:rPr>
+        <w:lastRenderedPageBreak/>
+        <w:drawing>
+          <wp:inline distT="0" distB="0" distL="0" distR="0" wp14:anchorId="5D39735A" wp14:editId="487FC9BE">
+            <wp:extent cx="5943600" cy="3341370"/>
+            <wp:effectExtent l="0" t="0" r="0" b="0"/>
+            <wp:docPr id="698469027" name="Imagen 1"/>
+            <wp:cNvGraphicFramePr>
+              <a:graphicFrameLocks xmlns:a="http://schemas.openxmlformats.org/drawingml/2006/main" noChangeAspect="1"/>
+            </wp:cNvGraphicFramePr>
+            <a:graphic xmlns:a="http://schemas.openxmlformats.org/drawingml/2006/main">
+              <a:graphicData uri="http://schemas.openxmlformats.org/drawingml/2006/picture">
+                <pic:pic xmlns:pic="http://schemas.openxmlformats.org/drawingml/2006/picture">
+                  <pic:nvPicPr>
+                    <pic:cNvPr id="698469027" name=""/>
+                    <pic:cNvPicPr/>
+                  </pic:nvPicPr>
+                  <pic:blipFill>
+                    <a:blip r:embed="rId19"/>
+                    <a:stretch>
+                      <a:fillRect/>
+                    </a:stretch>
+                  </pic:blipFill>
+                  <pic:spPr>
+                    <a:xfrm>
+                      <a:off x="0" y="0"/>
+                      <a:ext cx="5943600" cy="3341370"/>
+                    </a:xfrm>
+                    <a:prstGeom prst="rect">
+                      <a:avLst/>
+                    </a:prstGeom>
+                  </pic:spPr>
+                </pic:pic>
+              </a:graphicData>
+            </a:graphic>
+          </wp:inline>
+        </w:drawing>
+      </w:r>
+    </w:p>
+    <w:p>
+      <w:pPr>
+        <w:spacing w:before="240" w:after="0" w:line="480" w:lineRule="auto"/>
+        <w:rPr>
+          <w:rFonts w:cstheme="minorHAnsi"/>
+          <w:lang w:val="en-US"/>
+        </w:rPr>
+      </w:pPr>
+      <w:r>
+        <w:rPr>
+          <w:rFonts w:cstheme="minorHAnsi"/>
+          <w:lang w:val="en-US"/>
+        </w:rPr>
+        <w:t>Mobile Chrome:</w:t>
+      </w:r>
+    </w:p>
+    <w:p>
+      <w:pPr>
+        <w:spacing w:before="240" w:after="0" w:line="480" w:lineRule="auto"/>
+        <w:rPr>
+          <w:rFonts w:cstheme="minorHAnsi"/>
+          <w:lang w:val="en-US"/>
+        </w:rPr>
+      </w:pPr>
+      <w:r>
+        <w:rPr>
+          <w:noProof/>
+        </w:rPr>
+        <w:drawing>
+          <wp:inline distT="0" distB="0" distL="0" distR="0" wp14:anchorId="2F73959C" wp14:editId="30ACE275">
+            <wp:extent cx="5943600" cy="3341370"/>
+            <wp:effectExtent l="0" t="0" r="0" b="0"/>
+            <wp:docPr id="321742058" name="Imagen 1"/>
+            <wp:cNvGraphicFramePr>
+              <a:graphicFrameLocks xmlns:a="http://schemas.openxmlformats.org/drawingml/2006/main" noChangeAspect="1"/>
+            </wp:cNvGraphicFramePr>
+            <a:graphic xmlns:a="http://schemas.openxmlformats.org/drawingml/2006/main">
+              <a:graphicData uri="http://schemas.openxmlformats.org/drawingml/2006/picture">
+                <pic:pic xmlns:pic="http://schemas.openxmlformats.org/drawingml/2006/picture">
+                  <pic:nvPicPr>
+                    <pic:cNvPr id="321742058" name=""/>
+                    <pic:cNvPicPr/>
+                  </pic:nvPicPr>
+                  <pic:blipFill>
+                    <a:blip r:embed="rId20"/>
+                    <a:stretch>
+                      <a:fillRect/>
+                    </a:stretch>
+                  </pic:blipFill>
+                  <pic:spPr>
+                    <a:xfrm>
+                      <a:off x="0" y="0"/>
+                      <a:ext cx="5943600" cy="3341370"/>
+                    </a:xfrm>
+                    <a:prstGeom prst="rect">
+                      <a:avLst/>
+                    </a:prstGeom>
+                  </pic:spPr>
+                </pic:pic>
+              </a:graphicData>
+            </a:graphic>
+          </wp:inline>
+        </w:drawing>
+      </w:r>
+    </w:p>
+    <w:p>
+      <w:pPr>
+        <w:spacing w:before="240" w:after="0" w:line="480" w:lineRule="auto"/>
+        <w:rPr>
           <w:rFonts w:cstheme="minorHAnsi"/>
           <w:b/>
           <w:bCs/>
+          <w:lang w:val="en-US"/>
         </w:rPr>
       </w:pPr>
       <w:r>
@@ -1954,8 +2229,18 @@
           <w:rFonts w:cstheme="minorHAnsi"/>
           <w:b/>
           <w:bCs/>
-        </w:rPr>
-        <w:t>5. Conclusión</w:t>
+          <w:lang w:val="en-US"/>
+        </w:rPr>
+        <w:t>6</w:t>
+      </w:r>
+      <w:r>
+        <w:rPr>
+          <w:rFonts w:cstheme="minorHAnsi"/>
+          <w:b/>
+          <w:bCs/>
+          <w:lang w:val="en-US"/>
+        </w:rPr>
+        <w:t>. Conclusión</w:t>
       </w:r>
     </w:p>
     <w:p>
@@ -1969,63 +2254,20 @@
         <w:rPr>
           <w:rFonts w:cstheme="minorHAnsi"/>
         </w:rPr>
+        <w:lastRenderedPageBreak/>
         <w:t xml:space="preserve">La implementación de JavaScript permitió mejorar la funcionalidad de la tienda en línea, brindando una experiencia interactiva y dinámica para los usuarios. </w:t>
       </w:r>
-      <w:proofErr w:type="gramStart"/>
       <w:r>
         <w:rPr>
           <w:rFonts w:cstheme="minorHAnsi"/>
         </w:rPr>
         <w:t>Además</w:t>
       </w:r>
-      <w:proofErr w:type="gramEnd"/>
-      <w:r>
-        <w:rPr>
-          <w:rFonts w:cstheme="minorHAnsi"/>
-        </w:rPr>
-        <w:t xml:space="preserve"> través del diseño responsive con CSS </w:t>
-      </w:r>
-      <w:proofErr w:type="spellStart"/>
-      <w:r>
-        <w:rPr>
-          <w:rFonts w:cstheme="minorHAnsi"/>
-        </w:rPr>
-        <w:t>Grid</w:t>
-      </w:r>
-      <w:proofErr w:type="spellEnd"/>
-      <w:r>
-        <w:rPr>
-          <w:rFonts w:cstheme="minorHAnsi"/>
-        </w:rPr>
-        <w:t xml:space="preserve">, </w:t>
-      </w:r>
-      <w:proofErr w:type="spellStart"/>
-      <w:r>
-        <w:rPr>
-          <w:rFonts w:cstheme="minorHAnsi"/>
-        </w:rPr>
-        <w:t>Flexbox</w:t>
-      </w:r>
-      <w:proofErr w:type="spellEnd"/>
-      <w:r>
-        <w:rPr>
-          <w:rFonts w:cstheme="minorHAnsi"/>
-        </w:rPr>
-        <w:t xml:space="preserve"> y Media </w:t>
-      </w:r>
-      <w:proofErr w:type="spellStart"/>
-      <w:r>
-        <w:rPr>
-          <w:rFonts w:cstheme="minorHAnsi"/>
-        </w:rPr>
-        <w:t>Queries</w:t>
-      </w:r>
-      <w:proofErr w:type="spellEnd"/>
-      <w:r>
-        <w:rPr>
-          <w:rFonts w:cstheme="minorHAnsi"/>
-        </w:rPr>
-        <w:t>, aseguramos que la tienda se adapte correctamente a distintos dispositivos, facilitando la navegación y la interacción. Las pruebas realizadas confirman que la tienda ofrece una experiencia fluida y eficiente en móviles, tabletas y escritorios, garantizando accesibilidad y usabilidad en cualquier entorno digital.</w:t>
+      <w:r>
+        <w:rPr>
+          <w:rFonts w:cstheme="minorHAnsi"/>
+        </w:rPr>
+        <w:t xml:space="preserve"> través del diseño responsive con CSS Grid, Flexbox y Media Queries, aseguramos que la tienda se adapte correctamente a distintos dispositivos, facilitando la navegación y la interacción. Las pruebas realizadas confirman que la tienda ofrece una experiencia fluida y eficiente en móviles, tabletas y escritorios, garantizando accesibilidad y usabilidad en cualquier entorno digital.</w:t>
       </w:r>
     </w:p>
     <w:p>
@@ -2067,7 +2309,7 @@
       </w:pPr>
     </w:p>
     <w:sectPr>
-      <w:headerReference w:type="default" r:id="rId11"/>
+      <w:headerReference w:type="default" r:id="rId21"/>
       <w:pgSz w:w="12240" w:h="15840" w:code="1"/>
       <w:pgMar w:top="1440" w:right="1440" w:bottom="1440" w:left="1440" w:header="499" w:footer="499" w:gutter="0"/>
       <w:cols w:space="708"/>
@@ -10623,7 +10865,7 @@
   <w:style w:type="paragraph" w:default="1" w:styleId="Normal">
     <w:name w:val="Normal"/>
     <w:qFormat/>
-    <w:rsid w:val="0098736D"/>
+    <w:rsid w:val="00D378CC"/>
   </w:style>
   <w:style w:type="paragraph" w:styleId="Ttulo1">
     <w:name w:val="heading 1"/>
@@ -10737,7 +10979,6 @@
   <w:style w:type="character" w:default="1" w:styleId="Fuentedeprrafopredeter">
     <w:name w:val="Default Paragraph Font"/>
     <w:uiPriority w:val="1"/>
-    <w:semiHidden/>
     <w:unhideWhenUsed/>
   </w:style>
   <w:style w:type="table" w:default="1" w:styleId="Tablanormal">

</xml_diff>

<commit_message>
Se corrigio una imagen
</commit_message>
<xml_diff>
--- a/Recursos-Tecnicos/Informe.docx
+++ b/Recursos-Tecnicos/Informe.docx
@@ -1184,25 +1184,7 @@
             <w:b/>
             <w:bCs/>
           </w:rPr>
-          <w:t>Squo</w:t>
-        </w:r>
-        <w:r>
-          <w:rPr>
-            <w:rStyle w:val="Hipervnculo"/>
-            <w:rFonts w:cstheme="minorHAnsi"/>
-            <w:b/>
-            <w:bCs/>
-          </w:rPr>
-          <w:t>o</w:t>
-        </w:r>
-        <w:r>
-          <w:rPr>
-            <w:rStyle w:val="Hipervnculo"/>
-            <w:rFonts w:cstheme="minorHAnsi"/>
-            <w:b/>
-            <w:bCs/>
-          </w:rPr>
-          <w:t>sh</w:t>
+          <w:t>Squoosh</w:t>
         </w:r>
       </w:hyperlink>
       <w:r>
@@ -1267,25 +1249,7 @@
             <w:b/>
             <w:bCs/>
           </w:rPr>
-          <w:t>PageSpeed Insig</w:t>
-        </w:r>
-        <w:r>
-          <w:rPr>
-            <w:rStyle w:val="Hipervnculo"/>
-            <w:rFonts w:cstheme="minorHAnsi"/>
-            <w:b/>
-            <w:bCs/>
-          </w:rPr>
-          <w:t>h</w:t>
-        </w:r>
-        <w:r>
-          <w:rPr>
-            <w:rStyle w:val="Hipervnculo"/>
-            <w:rFonts w:cstheme="minorHAnsi"/>
-            <w:b/>
-            <w:bCs/>
-          </w:rPr>
-          <w:t>ts</w:t>
+          <w:t>PageSpeed Insights</w:t>
         </w:r>
       </w:hyperlink>
       <w:r>
@@ -1709,19 +1673,7 @@
           <w:rFonts w:cstheme="minorHAnsi"/>
         </w:rPr>
         <w:lastRenderedPageBreak/>
-        <w:t xml:space="preserve">Desktop </w:t>
-      </w:r>
-      <w:r>
-        <w:rPr>
-          <w:rFonts w:cstheme="minorHAnsi"/>
-        </w:rPr>
-        <w:t>Chrome</w:t>
-      </w:r>
-      <w:r>
-        <w:rPr>
-          <w:rFonts w:cstheme="minorHAnsi"/>
-        </w:rPr>
-        <w:t>:</w:t>
+        <w:t>Desktop Chrome:</w:t>
       </w:r>
     </w:p>
     <w:p>
@@ -1923,19 +1875,7 @@
         <w:rPr>
           <w:rFonts w:cstheme="minorHAnsi"/>
         </w:rPr>
-        <w:t xml:space="preserve">Pruebas PageSpeed Insights </w:t>
-      </w:r>
-      <w:r>
-        <w:rPr>
-          <w:rFonts w:cstheme="minorHAnsi"/>
-        </w:rPr>
-        <w:t>después</w:t>
-      </w:r>
-      <w:r>
-        <w:rPr>
-          <w:rFonts w:cstheme="minorHAnsi"/>
-        </w:rPr>
-        <w:t>:</w:t>
+        <w:t>Pruebas PageSpeed Insights después:</w:t>
       </w:r>
     </w:p>
     <w:p>
@@ -1943,13 +1883,11 @@
         <w:spacing w:before="240" w:after="0" w:line="480" w:lineRule="auto"/>
         <w:rPr>
           <w:rFonts w:cstheme="minorHAnsi"/>
-          <w:lang w:val="en-US"/>
-        </w:rPr>
-      </w:pPr>
-      <w:r>
-        <w:rPr>
-          <w:rFonts w:cstheme="minorHAnsi"/>
-          <w:lang w:val="en-US"/>
+        </w:rPr>
+      </w:pPr>
+      <w:r>
+        <w:rPr>
+          <w:rFonts w:cstheme="minorHAnsi"/>
         </w:rPr>
         <w:t>Desktop Edge:</w:t>
       </w:r>
@@ -2017,14 +1955,7 @@
           <w:rFonts w:cstheme="minorHAnsi"/>
           <w:lang w:val="en-US"/>
         </w:rPr>
-        <w:t>Desktop</w:t>
-      </w:r>
-      <w:r>
-        <w:rPr>
-          <w:rFonts w:cstheme="minorHAnsi"/>
-          <w:lang w:val="en-US"/>
-        </w:rPr>
-        <w:t xml:space="preserve"> Chrome:</w:t>
+        <w:t>Desktop Chrome:</w:t>
       </w:r>
     </w:p>
     <w:p>
@@ -2040,10 +1971,10 @@
           <w:noProof/>
         </w:rPr>
         <w:drawing>
-          <wp:inline distT="0" distB="0" distL="0" distR="0" wp14:anchorId="7E4BEC20" wp14:editId="61DA9357">
+          <wp:inline distT="0" distB="0" distL="0" distR="0" wp14:anchorId="67654EF3" wp14:editId="0FC06109">
             <wp:extent cx="5943600" cy="3341370"/>
             <wp:effectExtent l="0" t="0" r="0" b="0"/>
-            <wp:docPr id="51579767" name="Imagen 1"/>
+            <wp:docPr id="1986264187" name="Imagen 1"/>
             <wp:cNvGraphicFramePr>
               <a:graphicFrameLocks xmlns:a="http://schemas.openxmlformats.org/drawingml/2006/main" noChangeAspect="1"/>
             </wp:cNvGraphicFramePr>
@@ -2051,80 +1982,7 @@
               <a:graphicData uri="http://schemas.openxmlformats.org/drawingml/2006/picture">
                 <pic:pic xmlns:pic="http://schemas.openxmlformats.org/drawingml/2006/picture">
                   <pic:nvPicPr>
-                    <pic:cNvPr id="51579767" name=""/>
-                    <pic:cNvPicPr/>
-                  </pic:nvPicPr>
-                  <pic:blipFill>
-                    <a:blip r:embed="rId18"/>
-                    <a:stretch>
-                      <a:fillRect/>
-                    </a:stretch>
-                  </pic:blipFill>
-                  <pic:spPr>
-                    <a:xfrm>
-                      <a:off x="0" y="0"/>
-                      <a:ext cx="5943600" cy="3341370"/>
-                    </a:xfrm>
-                    <a:prstGeom prst="rect">
-                      <a:avLst/>
-                    </a:prstGeom>
-                  </pic:spPr>
-                </pic:pic>
-              </a:graphicData>
-            </a:graphic>
-          </wp:inline>
-        </w:drawing>
-      </w:r>
-    </w:p>
-    <w:p>
-      <w:pPr>
-        <w:spacing w:before="240" w:after="0" w:line="480" w:lineRule="auto"/>
-        <w:rPr>
-          <w:rFonts w:cstheme="minorHAnsi"/>
-          <w:lang w:val="en-US"/>
-        </w:rPr>
-      </w:pPr>
-      <w:r>
-        <w:rPr>
-          <w:rFonts w:cstheme="minorHAnsi"/>
-          <w:lang w:val="en-US"/>
-        </w:rPr>
-        <w:t>Mobile</w:t>
-      </w:r>
-      <w:r>
-        <w:rPr>
-          <w:rFonts w:cstheme="minorHAnsi"/>
-          <w:lang w:val="en-US"/>
-        </w:rPr>
-        <w:t xml:space="preserve"> Edge:</w:t>
-      </w:r>
-    </w:p>
-    <w:p>
-      <w:pPr>
-        <w:spacing w:before="240" w:after="0" w:line="480" w:lineRule="auto"/>
-        <w:rPr>
-          <w:rFonts w:cstheme="minorHAnsi"/>
-          <w:lang w:val="en-US"/>
-        </w:rPr>
-      </w:pPr>
-      <w:r>
-        <w:rPr>
-          <w:noProof/>
-        </w:rPr>
-        <w:lastRenderedPageBreak/>
-        <w:drawing>
-          <wp:inline distT="0" distB="0" distL="0" distR="0" wp14:anchorId="5D39735A" wp14:editId="487FC9BE">
-            <wp:extent cx="5943600" cy="3341370"/>
-            <wp:effectExtent l="0" t="0" r="0" b="0"/>
-            <wp:docPr id="698469027" name="Imagen 1"/>
-            <wp:cNvGraphicFramePr>
-              <a:graphicFrameLocks xmlns:a="http://schemas.openxmlformats.org/drawingml/2006/main" noChangeAspect="1"/>
-            </wp:cNvGraphicFramePr>
-            <a:graphic xmlns:a="http://schemas.openxmlformats.org/drawingml/2006/main">
-              <a:graphicData uri="http://schemas.openxmlformats.org/drawingml/2006/picture">
-                <pic:pic xmlns:pic="http://schemas.openxmlformats.org/drawingml/2006/picture">
-                  <pic:nvPicPr>
-                    <pic:cNvPr id="698469027" name=""/>
+                    <pic:cNvPr id="1986264187" name=""/>
                     <pic:cNvPicPr/>
                   </pic:nvPicPr>
                   <pic:blipFill>
@@ -2162,7 +2020,7 @@
           <w:rFonts w:cstheme="minorHAnsi"/>
           <w:lang w:val="en-US"/>
         </w:rPr>
-        <w:t>Mobile Chrome:</w:t>
+        <w:t>Mobile Edge:</w:t>
       </w:r>
     </w:p>
     <w:p>
@@ -2177,11 +2035,12 @@
         <w:rPr>
           <w:noProof/>
         </w:rPr>
+        <w:lastRenderedPageBreak/>
         <w:drawing>
-          <wp:inline distT="0" distB="0" distL="0" distR="0" wp14:anchorId="2F73959C" wp14:editId="30ACE275">
+          <wp:inline distT="0" distB="0" distL="0" distR="0" wp14:anchorId="5D39735A" wp14:editId="487FC9BE">
             <wp:extent cx="5943600" cy="3341370"/>
             <wp:effectExtent l="0" t="0" r="0" b="0"/>
-            <wp:docPr id="321742058" name="Imagen 1"/>
+            <wp:docPr id="698469027" name="Imagen 1"/>
             <wp:cNvGraphicFramePr>
               <a:graphicFrameLocks xmlns:a="http://schemas.openxmlformats.org/drawingml/2006/main" noChangeAspect="1"/>
             </wp:cNvGraphicFramePr>
@@ -2189,7 +2048,7 @@
               <a:graphicData uri="http://schemas.openxmlformats.org/drawingml/2006/picture">
                 <pic:pic xmlns:pic="http://schemas.openxmlformats.org/drawingml/2006/picture">
                   <pic:nvPicPr>
-                    <pic:cNvPr id="321742058" name=""/>
+                    <pic:cNvPr id="698469027" name=""/>
                     <pic:cNvPicPr/>
                   </pic:nvPicPr>
                   <pic:blipFill>
@@ -2219,9 +2078,73 @@
         <w:spacing w:before="240" w:after="0" w:line="480" w:lineRule="auto"/>
         <w:rPr>
           <w:rFonts w:cstheme="minorHAnsi"/>
+          <w:lang w:val="en-US"/>
+        </w:rPr>
+      </w:pPr>
+      <w:r>
+        <w:rPr>
+          <w:rFonts w:cstheme="minorHAnsi"/>
+          <w:lang w:val="en-US"/>
+        </w:rPr>
+        <w:t>Mobile Chrome:</w:t>
+      </w:r>
+    </w:p>
+    <w:p>
+      <w:pPr>
+        <w:spacing w:before="240" w:after="0" w:line="480" w:lineRule="auto"/>
+        <w:rPr>
+          <w:rFonts w:cstheme="minorHAnsi"/>
+          <w:lang w:val="en-US"/>
+        </w:rPr>
+      </w:pPr>
+      <w:r>
+        <w:rPr>
+          <w:noProof/>
+        </w:rPr>
+        <w:drawing>
+          <wp:inline distT="0" distB="0" distL="0" distR="0" wp14:anchorId="2F73959C" wp14:editId="30ACE275">
+            <wp:extent cx="5943600" cy="3341370"/>
+            <wp:effectExtent l="0" t="0" r="0" b="0"/>
+            <wp:docPr id="321742058" name="Imagen 1"/>
+            <wp:cNvGraphicFramePr>
+              <a:graphicFrameLocks xmlns:a="http://schemas.openxmlformats.org/drawingml/2006/main" noChangeAspect="1"/>
+            </wp:cNvGraphicFramePr>
+            <a:graphic xmlns:a="http://schemas.openxmlformats.org/drawingml/2006/main">
+              <a:graphicData uri="http://schemas.openxmlformats.org/drawingml/2006/picture">
+                <pic:pic xmlns:pic="http://schemas.openxmlformats.org/drawingml/2006/picture">
+                  <pic:nvPicPr>
+                    <pic:cNvPr id="321742058" name=""/>
+                    <pic:cNvPicPr/>
+                  </pic:nvPicPr>
+                  <pic:blipFill>
+                    <a:blip r:embed="rId21"/>
+                    <a:stretch>
+                      <a:fillRect/>
+                    </a:stretch>
+                  </pic:blipFill>
+                  <pic:spPr>
+                    <a:xfrm>
+                      <a:off x="0" y="0"/>
+                      <a:ext cx="5943600" cy="3341370"/>
+                    </a:xfrm>
+                    <a:prstGeom prst="rect">
+                      <a:avLst/>
+                    </a:prstGeom>
+                  </pic:spPr>
+                </pic:pic>
+              </a:graphicData>
+            </a:graphic>
+          </wp:inline>
+        </w:drawing>
+      </w:r>
+    </w:p>
+    <w:p>
+      <w:pPr>
+        <w:spacing w:before="240" w:after="0" w:line="480" w:lineRule="auto"/>
+        <w:rPr>
+          <w:rFonts w:cstheme="minorHAnsi"/>
           <w:b/>
           <w:bCs/>
-          <w:lang w:val="en-US"/>
         </w:rPr>
       </w:pPr>
       <w:r>
@@ -2229,7 +2152,6 @@
           <w:rFonts w:cstheme="minorHAnsi"/>
           <w:b/>
           <w:bCs/>
-          <w:lang w:val="en-US"/>
         </w:rPr>
         <w:t>6</w:t>
       </w:r>
@@ -2238,7 +2160,6 @@
           <w:rFonts w:cstheme="minorHAnsi"/>
           <w:b/>
           <w:bCs/>
-          <w:lang w:val="en-US"/>
         </w:rPr>
         <w:t>. Conclusión</w:t>
       </w:r>
@@ -2309,7 +2230,7 @@
       </w:pPr>
     </w:p>
     <w:sectPr>
-      <w:headerReference w:type="default" r:id="rId21"/>
+      <w:headerReference w:type="default" r:id="rId22"/>
       <w:pgSz w:w="12240" w:h="15840" w:code="1"/>
       <w:pgMar w:top="1440" w:right="1440" w:bottom="1440" w:left="1440" w:header="499" w:footer="499" w:gutter="0"/>
       <w:cols w:space="708"/>
@@ -10979,6 +10900,7 @@
   <w:style w:type="character" w:default="1" w:styleId="Fuentedeprrafopredeter">
     <w:name w:val="Default Paragraph Font"/>
     <w:uiPriority w:val="1"/>
+    <w:semiHidden/>
     <w:unhideWhenUsed/>
   </w:style>
   <w:style w:type="table" w:default="1" w:styleId="Tablanormal">

</xml_diff>